<commit_message>
mixed mode (old and new) bug fixed
</commit_message>
<xml_diff>
--- a/spec/LightweightAuthServerClasses.docx
+++ b/spec/LightweightAuthServerClasses.docx
@@ -717,7 +717,7 @@
             <w:rPr>
               <w:noProof/>
             </w:rPr>
-            <w:t>14 August 2015</w:t>
+            <w:t>18 August 2015</w:t>
           </w:r>
           <w:r>
             <w:rPr>
@@ -957,7 +957,7 @@
           <w:r>
             <w:fldChar w:fldCharType="separate"/>
           </w:r>
-          <w:hyperlink w:anchor="_Toc427325606" w:history="1">
+          <w:hyperlink w:anchor="_Toc427678932" w:history="1">
             <w:r>
               <w:rPr>
                 <w:rStyle w:val="Hyperlink"/>
@@ -999,7 +999,7 @@
                 <w:noProof/>
                 <w:webHidden/>
               </w:rPr>
-              <w:instrText xml:space="preserve"> PAGEREF _Toc427325606 \h </w:instrText>
+              <w:instrText xml:space="preserve"> PAGEREF _Toc427678932 \h </w:instrText>
             </w:r>
             <w:r>
               <w:rPr>
@@ -1041,7 +1041,7 @@
               <w:noProof/>
             </w:rPr>
           </w:pPr>
-          <w:hyperlink w:anchor="_Toc427325607" w:history="1">
+          <w:hyperlink w:anchor="_Toc427678933" w:history="1">
             <w:r>
               <w:rPr>
                 <w:rStyle w:val="Hyperlink"/>
@@ -1083,7 +1083,7 @@
                 <w:noProof/>
                 <w:webHidden/>
               </w:rPr>
-              <w:instrText xml:space="preserve"> PAGEREF _Toc427325607 \h </w:instrText>
+              <w:instrText xml:space="preserve"> PAGEREF _Toc427678933 \h </w:instrText>
             </w:r>
             <w:r>
               <w:rPr>
@@ -1125,7 +1125,7 @@
               <w:noProof/>
             </w:rPr>
           </w:pPr>
-          <w:hyperlink w:anchor="_Toc427325608" w:history="1">
+          <w:hyperlink w:anchor="_Toc427678934" w:history="1">
             <w:r>
               <w:rPr>
                 <w:rStyle w:val="Hyperlink"/>
@@ -1165,7 +1165,7 @@
                 <w:noProof/>
                 <w:webHidden/>
               </w:rPr>
-              <w:instrText xml:space="preserve"> PAGEREF _Toc427325608 \h </w:instrText>
+              <w:instrText xml:space="preserve"> PAGEREF _Toc427678934 \h </w:instrText>
             </w:r>
             <w:r>
               <w:rPr>
@@ -1207,7 +1207,7 @@
               <w:noProof/>
             </w:rPr>
           </w:pPr>
-          <w:hyperlink w:anchor="_Toc427325609" w:history="1">
+          <w:hyperlink w:anchor="_Toc427678935" w:history="1">
             <w:r>
               <w:rPr>
                 <w:rStyle w:val="Hyperlink"/>
@@ -1247,7 +1247,7 @@
                 <w:noProof/>
                 <w:webHidden/>
               </w:rPr>
-              <w:instrText xml:space="preserve"> PAGEREF _Toc427325609 \h </w:instrText>
+              <w:instrText xml:space="preserve"> PAGEREF _Toc427678935 \h </w:instrText>
             </w:r>
             <w:r>
               <w:rPr>
@@ -1289,7 +1289,7 @@
               <w:noProof/>
             </w:rPr>
           </w:pPr>
-          <w:hyperlink w:anchor="_Toc427325610" w:history="1">
+          <w:hyperlink w:anchor="_Toc427678936" w:history="1">
             <w:r>
               <w:rPr>
                 <w:rStyle w:val="Hyperlink"/>
@@ -1329,7 +1329,7 @@
                 <w:noProof/>
                 <w:webHidden/>
               </w:rPr>
-              <w:instrText xml:space="preserve"> PAGEREF _Toc427325610 \h </w:instrText>
+              <w:instrText xml:space="preserve"> PAGEREF _Toc427678936 \h </w:instrText>
             </w:r>
             <w:r>
               <w:rPr>
@@ -1371,7 +1371,7 @@
               <w:noProof/>
             </w:rPr>
           </w:pPr>
-          <w:hyperlink w:anchor="_Toc427325611" w:history="1">
+          <w:hyperlink w:anchor="_Toc427678937" w:history="1">
             <w:r>
               <w:rPr>
                 <w:rStyle w:val="Hyperlink"/>
@@ -1413,7 +1413,7 @@
                 <w:noProof/>
                 <w:webHidden/>
               </w:rPr>
-              <w:instrText xml:space="preserve"> PAGEREF _Toc427325611 \h </w:instrText>
+              <w:instrText xml:space="preserve"> PAGEREF _Toc427678937 \h </w:instrText>
             </w:r>
             <w:r>
               <w:rPr>
@@ -1455,7 +1455,7 @@
               <w:noProof/>
             </w:rPr>
           </w:pPr>
-          <w:hyperlink w:anchor="_Toc427325612" w:history="1">
+          <w:hyperlink w:anchor="_Toc427678938" w:history="1">
             <w:r>
               <w:rPr>
                 <w:rStyle w:val="Hyperlink"/>
@@ -1497,7 +1497,7 @@
                 <w:noProof/>
                 <w:webHidden/>
               </w:rPr>
-              <w:instrText xml:space="preserve"> PAGEREF _Toc427325612 \h </w:instrText>
+              <w:instrText xml:space="preserve"> PAGEREF _Toc427678938 \h </w:instrText>
             </w:r>
             <w:r>
               <w:rPr>
@@ -1539,7 +1539,7 @@
               <w:noProof/>
             </w:rPr>
           </w:pPr>
-          <w:hyperlink w:anchor="_Toc427325613" w:history="1">
+          <w:hyperlink w:anchor="_Toc427678939" w:history="1">
             <w:r>
               <w:rPr>
                 <w:rStyle w:val="Hyperlink"/>
@@ -1581,7 +1581,7 @@
                 <w:noProof/>
                 <w:webHidden/>
               </w:rPr>
-              <w:instrText xml:space="preserve"> PAGEREF _Toc427325613 \h </w:instrText>
+              <w:instrText xml:space="preserve"> PAGEREF _Toc427678939 \h </w:instrText>
             </w:r>
             <w:r>
               <w:rPr>
@@ -1623,7 +1623,7 @@
               <w:noProof/>
             </w:rPr>
           </w:pPr>
-          <w:hyperlink w:anchor="_Toc427325614" w:history="1">
+          <w:hyperlink w:anchor="_Toc427678940" w:history="1">
             <w:r>
               <w:rPr>
                 <w:rStyle w:val="Hyperlink"/>
@@ -1665,7 +1665,7 @@
                 <w:noProof/>
                 <w:webHidden/>
               </w:rPr>
-              <w:instrText xml:space="preserve"> PAGEREF _Toc427325614 \h </w:instrText>
+              <w:instrText xml:space="preserve"> PAGEREF _Toc427678940 \h </w:instrText>
             </w:r>
             <w:r>
               <w:rPr>
@@ -1707,7 +1707,7 @@
               <w:noProof/>
             </w:rPr>
           </w:pPr>
-          <w:hyperlink w:anchor="_Toc427325615" w:history="1">
+          <w:hyperlink w:anchor="_Toc427678941" w:history="1">
             <w:r>
               <w:rPr>
                 <w:rStyle w:val="Hyperlink"/>
@@ -1747,7 +1747,7 @@
                 <w:noProof/>
                 <w:webHidden/>
               </w:rPr>
-              <w:instrText xml:space="preserve"> PAGEREF _Toc427325615 \h </w:instrText>
+              <w:instrText xml:space="preserve"> PAGEREF _Toc427678941 \h </w:instrText>
             </w:r>
             <w:r>
               <w:rPr>
@@ -1789,7 +1789,7 @@
               <w:noProof/>
             </w:rPr>
           </w:pPr>
-          <w:hyperlink w:anchor="_Toc427325616" w:history="1">
+          <w:hyperlink w:anchor="_Toc427678942" w:history="1">
             <w:r>
               <w:rPr>
                 <w:rStyle w:val="Hyperlink"/>
@@ -1829,7 +1829,7 @@
                 <w:noProof/>
                 <w:webHidden/>
               </w:rPr>
-              <w:instrText xml:space="preserve"> PAGEREF _Toc427325616 \h </w:instrText>
+              <w:instrText xml:space="preserve"> PAGEREF _Toc427678942 \h </w:instrText>
             </w:r>
             <w:r>
               <w:rPr>
@@ -1880,7 +1880,28 @@
           <w:lang w:eastAsia="ja-JP"/>
         </w:rPr>
       </w:pPr>
-      <w:bookmarkStart w:id="0" w:name="_GoBack"/>
+    </w:p>
+    <w:p>
+      <w:pPr>
+        <w:rPr>
+          <w:lang w:eastAsia="ja-JP"/>
+        </w:rPr>
+      </w:pPr>
+    </w:p>
+    <w:p>
+      <w:pPr>
+        <w:pStyle w:val="Heading1"/>
+        <w:rPr>
+          <w:lang w:eastAsia="ja-JP"/>
+        </w:rPr>
+      </w:pPr>
+      <w:bookmarkStart w:id="0" w:name="_Toc427678932"/>
+      <w:r>
+        <w:rPr>
+          <w:lang w:eastAsia="ja-JP"/>
+        </w:rPr>
+        <w:t>Executive Summary</w:t>
+      </w:r>
       <w:bookmarkEnd w:id="0"/>
     </w:p>
     <w:p>
@@ -1889,48 +1910,23 @@
           <w:lang w:eastAsia="ja-JP"/>
         </w:rPr>
       </w:pPr>
-    </w:p>
-    <w:p>
-      <w:pPr>
-        <w:pStyle w:val="Heading1"/>
-        <w:rPr>
-          <w:lang w:eastAsia="ja-JP"/>
-        </w:rPr>
-      </w:pPr>
-      <w:bookmarkStart w:id="1" w:name="_Toc427325606"/>
-      <w:r>
-        <w:rPr>
-          <w:lang w:eastAsia="ja-JP"/>
-        </w:rPr>
-        <w:t>Executive Summary</w:t>
-      </w:r>
-      <w:bookmarkEnd w:id="1"/>
-    </w:p>
-    <w:p>
-      <w:pPr>
-        <w:rPr>
-          <w:lang w:eastAsia="ja-JP"/>
-        </w:rPr>
-      </w:pPr>
-      <w:r>
-        <w:rPr>
-          <w:lang w:eastAsia="ja-JP"/>
-        </w:rPr>
-        <w:t xml:space="preserve">Please see the associated document on the Lightweight Open Authentication Protocol to understand how the exchange works.  This document describes two java classes that are useful for implementing the SERVER side of the protocol in </w:t>
-      </w:r>
-      <w:proofErr w:type="gramStart"/>
-      <w:r>
-        <w:rPr>
-          <w:lang w:eastAsia="ja-JP"/>
-        </w:rPr>
-        <w:t>the a</w:t>
-      </w:r>
-      <w:proofErr w:type="gramEnd"/>
-      <w:r>
-        <w:rPr>
-          <w:lang w:eastAsia="ja-JP"/>
-        </w:rPr>
-        <w:t xml:space="preserve"> java server.</w:t>
+      <w:r>
+        <w:rPr>
+          <w:lang w:eastAsia="ja-JP"/>
+        </w:rPr>
+        <w:t>Please see the associated document on the Lightweight Open Authentication Protocol to understand how the exchange works.  This document describes two java classes that are useful for implementing the SE</w:t>
+      </w:r>
+      <w:r>
+        <w:rPr>
+          <w:lang w:eastAsia="ja-JP"/>
+        </w:rPr>
+        <w:t>RVER side of the protocol in</w:t>
+      </w:r>
+      <w:r>
+        <w:rPr>
+          <w:lang w:eastAsia="ja-JP"/>
+        </w:rPr>
+        <w:t xml:space="preserve"> a java server.</w:t>
       </w:r>
     </w:p>
     <w:p>
@@ -1941,7 +1937,7 @@
           <w:lang w:eastAsia="ja-JP"/>
         </w:rPr>
       </w:pPr>
-      <w:bookmarkStart w:id="2" w:name="_Toc427325607"/>
+      <w:bookmarkStart w:id="1" w:name="_Toc427678933"/>
       <w:r>
         <w:rPr>
           <w:lang w:eastAsia="ja-JP"/>
@@ -1949,6 +1945,62 @@
         <w:lastRenderedPageBreak/>
         <w:t>Goals</w:t>
       </w:r>
+      <w:bookmarkEnd w:id="1"/>
+    </w:p>
+    <w:p>
+      <w:pPr>
+        <w:rPr>
+          <w:lang w:eastAsia="ja-JP"/>
+        </w:rPr>
+      </w:pPr>
+      <w:r>
+        <w:rPr>
+          <w:lang w:eastAsia="ja-JP"/>
+        </w:rPr>
+        <w:t xml:space="preserve">The server part of the interaction must do </w:t>
+      </w:r>
+      <w:r>
+        <w:rPr>
+          <w:lang w:eastAsia="ja-JP"/>
+        </w:rPr>
+        <w:t>four</w:t>
+      </w:r>
+      <w:r>
+        <w:rPr>
+          <w:lang w:eastAsia="ja-JP"/>
+        </w:rPr>
+        <w:t xml:space="preserve"> things:</w:t>
+      </w:r>
+    </w:p>
+    <w:p>
+      <w:pPr>
+        <w:pStyle w:val="Heading2"/>
+      </w:pPr>
+      <w:bookmarkStart w:id="2" w:name="_Toc427678934"/>
+      <w:r>
+        <w:t>Query</w:t>
+      </w:r>
+    </w:p>
+    <w:p>
+      <w:pPr>
+        <w:rPr>
+          <w:lang w:eastAsia="ja-JP"/>
+        </w:rPr>
+      </w:pPr>
+      <w:r>
+        <w:rPr>
+          <w:lang w:eastAsia="ja-JP"/>
+        </w:rPr>
+        <w:t>Be able to answer whether a user is logged in or not</w:t>
+      </w:r>
+    </w:p>
+    <w:p>
+      <w:pPr>
+        <w:pStyle w:val="Heading2"/>
+      </w:pPr>
+      <w:r>
+        <w:t>Generate a Challenge</w:t>
+      </w:r>
       <w:bookmarkEnd w:id="2"/>
     </w:p>
     <w:p>
@@ -1961,16 +2013,49 @@
         <w:rPr>
           <w:lang w:eastAsia="ja-JP"/>
         </w:rPr>
-        <w:t>The server part of the interaction must do two things:</w:t>
+        <w:t xml:space="preserve">The client will make a call asking for a randomly generated challenge. The challenge is a string, and the only requirement is that this string be unique.  No two calls should return the same challenge.  The challenge is the unique key for the login attempt, and no two attempts should have the same key.  The challenge should </w:t>
+      </w:r>
+      <w:proofErr w:type="spellStart"/>
+      <w:r>
+        <w:rPr>
+          <w:lang w:eastAsia="ja-JP"/>
+        </w:rPr>
+        <w:t>nto</w:t>
+      </w:r>
+      <w:proofErr w:type="spellEnd"/>
+      <w:r>
+        <w:rPr>
+          <w:lang w:eastAsia="ja-JP"/>
+        </w:rPr>
+        <w:t xml:space="preserve"> be easily guessable either, because a hacker that could guess the value of a challenge might use that to gain access.  So the challenge should be a long value, and </w:t>
+      </w:r>
+      <w:r>
+        <w:rPr>
+          <w:lang w:eastAsia="ja-JP"/>
+        </w:rPr>
+        <w:t xml:space="preserve">randomly generated. </w:t>
+      </w:r>
+    </w:p>
+    <w:p>
+      <w:pPr>
+        <w:rPr>
+          <w:lang w:eastAsia="ja-JP"/>
+        </w:rPr>
+      </w:pPr>
+      <w:r>
+        <w:rPr>
+          <w:lang w:eastAsia="ja-JP"/>
+        </w:rPr>
+        <w:t>The challenge, value is returned to the client, and it is also remembered as part of a session with the client.</w:t>
       </w:r>
     </w:p>
     <w:p>
       <w:pPr>
         <w:pStyle w:val="Heading2"/>
       </w:pPr>
-      <w:bookmarkStart w:id="3" w:name="_Toc427325608"/>
-      <w:r>
-        <w:t>Generate a Challenge</w:t>
+      <w:bookmarkStart w:id="3" w:name="_Toc427678935"/>
+      <w:r>
+        <w:t>Verify a Token</w:t>
       </w:r>
       <w:bookmarkEnd w:id="3"/>
     </w:p>
@@ -1984,72 +2069,303 @@
         <w:rPr>
           <w:lang w:eastAsia="ja-JP"/>
         </w:rPr>
-        <w:t xml:space="preserve">The client will make a call asking for a randomly generated challenge. The challenge is a string, and the only requirement is that this string be unique.  No two calls should return the same challenge.  The challenge is the unique key for the login attempt, and no two attempts should have the same key.  The challenge should </w:t>
-      </w:r>
+        <w:t>The client will give the challenge to the identity provider, and will receive a token.  Using the challenge and the token the server can then ask the identity provider who the user is that was logged in at the time that the token was gotten.  If the challenge and token do not match, or if the provider has never seen one or both of the values, then verification will fail.  A failure is simply that: the user is not logged in.  If the challenge and token match with its own records, then verification is returned as true.  Along with the positive verification, the identify server delivers the email address and user name, and the server considers them logged in.</w:t>
+      </w:r>
+    </w:p>
+    <w:p>
+      <w:pPr>
+        <w:pStyle w:val="Heading2"/>
+      </w:pPr>
+      <w:bookmarkStart w:id="4" w:name="_Toc427678936"/>
+      <w:r>
+        <w:t>Logout</w:t>
+      </w:r>
+    </w:p>
+    <w:p>
+      <w:pPr>
+        <w:rPr>
+          <w:lang w:eastAsia="ja-JP"/>
+        </w:rPr>
+      </w:pPr>
+      <w:r>
+        <w:rPr>
+          <w:lang w:eastAsia="ja-JP"/>
+        </w:rPr>
+        <w:t>The client must be able to tell the server to forget about the current user.</w:t>
+      </w:r>
+    </w:p>
+    <w:p>
+      <w:pPr>
+        <w:pStyle w:val="Heading2"/>
+      </w:pPr>
+      <w:r>
+        <w:t>Assumptions</w:t>
+      </w:r>
+      <w:bookmarkEnd w:id="4"/>
+    </w:p>
+    <w:p>
+      <w:pPr>
+        <w:rPr>
+          <w:lang w:eastAsia="ja-JP"/>
+        </w:rPr>
+      </w:pPr>
       <w:proofErr w:type="spellStart"/>
       <w:r>
         <w:rPr>
           <w:lang w:eastAsia="ja-JP"/>
         </w:rPr>
-        <w:t>nto</w:t>
+        <w:t>HttpSession</w:t>
       </w:r>
       <w:proofErr w:type="spellEnd"/>
       <w:r>
         <w:rPr>
           <w:lang w:eastAsia="ja-JP"/>
         </w:rPr>
-        <w:t xml:space="preserve"> be easily guessable either, because a hacker that could guess the value of a challenge might use that to gain access.  So the challenge should be a long value, and </w:t>
-      </w:r>
-      <w:r>
-        <w:rPr>
-          <w:lang w:eastAsia="ja-JP"/>
-        </w:rPr>
-        <w:t xml:space="preserve">randomly generated. </w:t>
-      </w:r>
-    </w:p>
-    <w:p>
-      <w:pPr>
-        <w:rPr>
-          <w:lang w:eastAsia="ja-JP"/>
-        </w:rPr>
-      </w:pPr>
-      <w:r>
-        <w:rPr>
-          <w:lang w:eastAsia="ja-JP"/>
-        </w:rPr>
-        <w:t>The challenge, value is returned to the client, and it is also remembered as part of a session with the client.</w:t>
-      </w:r>
-    </w:p>
-    <w:p>
-      <w:pPr>
-        <w:pStyle w:val="Heading2"/>
-      </w:pPr>
-      <w:bookmarkStart w:id="4" w:name="_Toc427325609"/>
-      <w:r>
-        <w:t>Verify a Token</w:t>
-      </w:r>
-      <w:bookmarkEnd w:id="4"/>
-    </w:p>
-    <w:p>
-      <w:pPr>
-        <w:rPr>
-          <w:lang w:eastAsia="ja-JP"/>
-        </w:rPr>
-      </w:pPr>
-      <w:r>
-        <w:rPr>
-          <w:lang w:eastAsia="ja-JP"/>
-        </w:rPr>
-        <w:t>The client will give the challenge to the identity provider, and will receive a token.  Using the challenge and the token the server can then ask the identity provider who the user is that was logged in at the time that the token was gotten.  If the challenge and token do not match, or if the provider has never seen one or both of the values, then verification will fail.  A failure is simply that: the user is not logged in.  If the challenge and token match with its own records, then verification is returned as true.  Along with the positive verification, the identify server delivers the email address and user name, and the server considers them logged in.</w:t>
-      </w:r>
-    </w:p>
-    <w:p>
-      <w:pPr>
-        <w:pStyle w:val="Heading2"/>
-      </w:pPr>
-      <w:bookmarkStart w:id="5" w:name="_Toc427325610"/>
-      <w:r>
-        <w:t>Assumptions</w:t>
+        <w:t xml:space="preserve">: </w:t>
+      </w:r>
+      <w:r>
+        <w:rPr>
+          <w:lang w:eastAsia="ja-JP"/>
+        </w:rPr>
+        <w:t xml:space="preserve">The server is stateless EXCEPT that it remembers a session for the user.  This is accomplished with cookies.  When a browser makes multiple requests to the server, the server knows that it is the same browser because of the cookie.  Java server environments, like </w:t>
+      </w:r>
+      <w:proofErr w:type="spellStart"/>
+      <w:r>
+        <w:rPr>
+          <w:lang w:eastAsia="ja-JP"/>
+        </w:rPr>
+        <w:t>TomCat</w:t>
+      </w:r>
+      <w:proofErr w:type="spellEnd"/>
+      <w:r>
+        <w:rPr>
+          <w:lang w:eastAsia="ja-JP"/>
+        </w:rPr>
+        <w:t xml:space="preserve">, manage the cookies for you, and represent the session using an </w:t>
+      </w:r>
+      <w:proofErr w:type="spellStart"/>
+      <w:r>
+        <w:rPr>
+          <w:lang w:eastAsia="ja-JP"/>
+        </w:rPr>
+        <w:t>HttpSession</w:t>
+      </w:r>
+      <w:proofErr w:type="spellEnd"/>
+      <w:r>
+        <w:rPr>
+          <w:lang w:eastAsia="ja-JP"/>
+        </w:rPr>
+        <w:t xml:space="preserve"> object.   The approach this code takes is to store user information in this </w:t>
+      </w:r>
+      <w:proofErr w:type="spellStart"/>
+      <w:r>
+        <w:rPr>
+          <w:lang w:eastAsia="ja-JP"/>
+        </w:rPr>
+        <w:t>HttpSession</w:t>
+      </w:r>
+      <w:proofErr w:type="spellEnd"/>
+      <w:r>
+        <w:rPr>
+          <w:lang w:eastAsia="ja-JP"/>
+        </w:rPr>
+        <w:t xml:space="preserve"> object.  (Other session approached could be made</w:t>
+      </w:r>
+      <w:r>
+        <w:rPr>
+          <w:lang w:eastAsia="ja-JP"/>
+        </w:rPr>
+        <w:t xml:space="preserve"> to work, but for discussion we will focus on this one.)</w:t>
+      </w:r>
+    </w:p>
+    <w:p>
+      <w:pPr>
+        <w:rPr>
+          <w:lang w:eastAsia="ja-JP"/>
+        </w:rPr>
+      </w:pPr>
+      <w:r>
+        <w:rPr>
+          <w:lang w:eastAsia="ja-JP"/>
+        </w:rPr>
+        <w:t xml:space="preserve">Into the session we will put a single object instance: </w:t>
+      </w:r>
+      <w:proofErr w:type="spellStart"/>
+      <w:r>
+        <w:rPr>
+          <w:u w:val="single"/>
+          <w:lang w:eastAsia="ja-JP"/>
+        </w:rPr>
+        <w:t>Auth</w:t>
+      </w:r>
+      <w:r>
+        <w:rPr>
+          <w:u w:val="single"/>
+          <w:lang w:eastAsia="ja-JP"/>
+        </w:rPr>
+        <w:t>Status</w:t>
+      </w:r>
+      <w:proofErr w:type="spellEnd"/>
+      <w:r>
+        <w:rPr>
+          <w:lang w:eastAsia="ja-JP"/>
+        </w:rPr>
+        <w:t xml:space="preserve">.  This will have methods to clear indicate the state of the exchange: authenticated or not.  It will also have members for the bookkeeping while the </w:t>
+      </w:r>
+      <w:proofErr w:type="spellStart"/>
+      <w:r>
+        <w:rPr>
+          <w:lang w:eastAsia="ja-JP"/>
+        </w:rPr>
+        <w:t>procol</w:t>
+      </w:r>
+      <w:proofErr w:type="spellEnd"/>
+      <w:r>
+        <w:rPr>
+          <w:lang w:eastAsia="ja-JP"/>
+        </w:rPr>
+        <w:t xml:space="preserve"> is working through all the steps.</w:t>
+      </w:r>
+    </w:p>
+    <w:p>
+      <w:pPr>
+        <w:rPr>
+          <w:lang w:eastAsia="ja-JP"/>
+        </w:rPr>
+      </w:pPr>
+      <w:r>
+        <w:rPr>
+          <w:lang w:eastAsia="ja-JP"/>
+        </w:rPr>
+        <w:t xml:space="preserve">The http requests will be received by a Servlet object, which is passed </w:t>
+      </w:r>
+      <w:proofErr w:type="spellStart"/>
+      <w:r>
+        <w:rPr>
+          <w:lang w:eastAsia="ja-JP"/>
+        </w:rPr>
+        <w:t>HttpServletRequest</w:t>
+      </w:r>
+      <w:proofErr w:type="spellEnd"/>
+      <w:r>
+        <w:rPr>
+          <w:lang w:eastAsia="ja-JP"/>
+        </w:rPr>
+        <w:t xml:space="preserve"> and </w:t>
+      </w:r>
+      <w:proofErr w:type="spellStart"/>
+      <w:r>
+        <w:rPr>
+          <w:lang w:eastAsia="ja-JP"/>
+        </w:rPr>
+        <w:t>HttpServletResponse</w:t>
+      </w:r>
+      <w:proofErr w:type="spellEnd"/>
+      <w:r>
+        <w:rPr>
+          <w:lang w:eastAsia="ja-JP"/>
+        </w:rPr>
+        <w:t xml:space="preserve"> objects.  </w:t>
+      </w:r>
+      <w:r>
+        <w:rPr>
+          <w:lang w:eastAsia="ja-JP"/>
+        </w:rPr>
+        <w:t xml:space="preserve">This is the </w:t>
+      </w:r>
+      <w:proofErr w:type="spellStart"/>
+      <w:r>
+        <w:rPr>
+          <w:u w:val="single"/>
+        </w:rPr>
+        <w:t>LightweightAuthServlet</w:t>
+      </w:r>
+      <w:proofErr w:type="spellEnd"/>
+      <w:r>
+        <w:t xml:space="preserve"> class</w:t>
+      </w:r>
+    </w:p>
+    <w:p>
+      <w:pPr>
+        <w:rPr>
+          <w:lang w:eastAsia="ja-JP"/>
+        </w:rPr>
+      </w:pPr>
+      <w:r>
+        <w:rPr>
+          <w:lang w:eastAsia="ja-JP"/>
+        </w:rPr>
+        <w:lastRenderedPageBreak/>
+        <w:t>We assume this servlet is mapped to the path “/</w:t>
+      </w:r>
+      <w:proofErr w:type="spellStart"/>
+      <w:r>
+        <w:rPr>
+          <w:lang w:eastAsia="ja-JP"/>
+        </w:rPr>
+        <w:t>auth</w:t>
+      </w:r>
+      <w:proofErr w:type="spellEnd"/>
+      <w:r>
+        <w:rPr>
+          <w:lang w:eastAsia="ja-JP"/>
+        </w:rPr>
+        <w:t xml:space="preserve">/” in the application.  Clearly it could be mapped elsewhere, but for discussion will be </w:t>
+      </w:r>
+      <w:proofErr w:type="gramStart"/>
+      <w:r>
+        <w:rPr>
+          <w:lang w:eastAsia="ja-JP"/>
+        </w:rPr>
+        <w:t>assume</w:t>
+      </w:r>
+      <w:proofErr w:type="gramEnd"/>
+      <w:r>
+        <w:rPr>
+          <w:lang w:eastAsia="ja-JP"/>
+        </w:rPr>
+        <w:t xml:space="preserve"> it is there.</w:t>
+      </w:r>
+    </w:p>
+    <w:p>
+      <w:pPr>
+        <w:rPr>
+          <w:lang w:eastAsia="ja-JP"/>
+        </w:rPr>
+      </w:pPr>
+      <w:r>
+        <w:rPr>
+          <w:lang w:eastAsia="ja-JP"/>
+        </w:rPr>
+        <w:t>The server is configured with a single trusted identity provider.  It will check only with that one provider, so any challenge/token pair made at a different provider will obviously not validate.  The client must use the same identity provider.</w:t>
+      </w:r>
+    </w:p>
+    <w:p>
+      <w:pPr>
+        <w:rPr>
+          <w:lang w:eastAsia="ja-JP"/>
+        </w:rPr>
+      </w:pPr>
+      <w:r>
+        <w:rPr>
+          <w:lang w:eastAsia="ja-JP"/>
+        </w:rPr>
+        <w:t>To keep things simple, only two classes are needed.</w:t>
+      </w:r>
+    </w:p>
+    <w:p>
+      <w:pPr>
+        <w:pStyle w:val="Heading1"/>
+        <w:rPr>
+          <w:lang w:eastAsia="ja-JP"/>
+        </w:rPr>
+      </w:pPr>
+      <w:bookmarkStart w:id="5" w:name="_Toc427678937"/>
+      <w:r>
+        <w:rPr>
+          <w:lang w:eastAsia="ja-JP"/>
+        </w:rPr>
+        <w:t>Architecture</w:t>
       </w:r>
       <w:bookmarkEnd w:id="5"/>
     </w:p>
@@ -2059,272 +2375,6 @@
           <w:lang w:eastAsia="ja-JP"/>
         </w:rPr>
       </w:pPr>
-      <w:proofErr w:type="spellStart"/>
-      <w:r>
-        <w:rPr>
-          <w:lang w:eastAsia="ja-JP"/>
-        </w:rPr>
-        <w:t>HttpSession</w:t>
-      </w:r>
-      <w:proofErr w:type="spellEnd"/>
-      <w:r>
-        <w:rPr>
-          <w:lang w:eastAsia="ja-JP"/>
-        </w:rPr>
-        <w:t xml:space="preserve">: </w:t>
-      </w:r>
-      <w:r>
-        <w:rPr>
-          <w:lang w:eastAsia="ja-JP"/>
-        </w:rPr>
-        <w:t xml:space="preserve">The server is stateless EXCEPT that it remembers a session for the user.  This is accomplished with cookies.  When a browser makes multiple requests to the server, the server knows that it is the same browser because of the cookie.  Java server environments, like </w:t>
-      </w:r>
-      <w:proofErr w:type="spellStart"/>
-      <w:r>
-        <w:rPr>
-          <w:lang w:eastAsia="ja-JP"/>
-        </w:rPr>
-        <w:t>TomCat</w:t>
-      </w:r>
-      <w:proofErr w:type="spellEnd"/>
-      <w:r>
-        <w:rPr>
-          <w:lang w:eastAsia="ja-JP"/>
-        </w:rPr>
-        <w:t xml:space="preserve">, manage the cookies for you, and represent the session using an </w:t>
-      </w:r>
-      <w:proofErr w:type="spellStart"/>
-      <w:r>
-        <w:rPr>
-          <w:lang w:eastAsia="ja-JP"/>
-        </w:rPr>
-        <w:t>HttpSession</w:t>
-      </w:r>
-      <w:proofErr w:type="spellEnd"/>
-      <w:r>
-        <w:rPr>
-          <w:lang w:eastAsia="ja-JP"/>
-        </w:rPr>
-        <w:t xml:space="preserve"> object.   The approach this code takes is to store user information in this </w:t>
-      </w:r>
-      <w:proofErr w:type="spellStart"/>
-      <w:r>
-        <w:rPr>
-          <w:lang w:eastAsia="ja-JP"/>
-        </w:rPr>
-        <w:t>HttpSession</w:t>
-      </w:r>
-      <w:proofErr w:type="spellEnd"/>
-      <w:r>
-        <w:rPr>
-          <w:lang w:eastAsia="ja-JP"/>
-        </w:rPr>
-        <w:t xml:space="preserve"> object.  (Other session approached could be made</w:t>
-      </w:r>
-      <w:r>
-        <w:rPr>
-          <w:lang w:eastAsia="ja-JP"/>
-        </w:rPr>
-        <w:t xml:space="preserve"> to work, but for discussion we will focus on this one.)</w:t>
-      </w:r>
-    </w:p>
-    <w:p>
-      <w:pPr>
-        <w:rPr>
-          <w:lang w:eastAsia="ja-JP"/>
-        </w:rPr>
-      </w:pPr>
-      <w:r>
-        <w:rPr>
-          <w:lang w:eastAsia="ja-JP"/>
-        </w:rPr>
-        <w:t xml:space="preserve">Into the session we will put a single object instance: </w:t>
-      </w:r>
-      <w:proofErr w:type="spellStart"/>
-      <w:r>
-        <w:rPr>
-          <w:u w:val="single"/>
-          <w:lang w:eastAsia="ja-JP"/>
-        </w:rPr>
-        <w:t>Auth</w:t>
-      </w:r>
-      <w:r>
-        <w:rPr>
-          <w:u w:val="single"/>
-          <w:lang w:eastAsia="ja-JP"/>
-        </w:rPr>
-        <w:t>Status</w:t>
-      </w:r>
-      <w:proofErr w:type="spellEnd"/>
-      <w:r>
-        <w:rPr>
-          <w:lang w:eastAsia="ja-JP"/>
-        </w:rPr>
-        <w:t xml:space="preserve">.  This will have methods to clear indicate the state of the exchange: authenticated or not.  It will also have members for the bookkeeping while the </w:t>
-      </w:r>
-      <w:proofErr w:type="spellStart"/>
-      <w:r>
-        <w:rPr>
-          <w:lang w:eastAsia="ja-JP"/>
-        </w:rPr>
-        <w:t>procol</w:t>
-      </w:r>
-      <w:proofErr w:type="spellEnd"/>
-      <w:r>
-        <w:rPr>
-          <w:lang w:eastAsia="ja-JP"/>
-        </w:rPr>
-        <w:t xml:space="preserve"> is working through all the steps.</w:t>
-      </w:r>
-    </w:p>
-    <w:p>
-      <w:pPr>
-        <w:rPr>
-          <w:lang w:eastAsia="ja-JP"/>
-        </w:rPr>
-      </w:pPr>
-      <w:r>
-        <w:rPr>
-          <w:lang w:eastAsia="ja-JP"/>
-        </w:rPr>
-        <w:t xml:space="preserve">The http requests will be received by a Servlet object, which is passed </w:t>
-      </w:r>
-      <w:proofErr w:type="spellStart"/>
-      <w:r>
-        <w:rPr>
-          <w:lang w:eastAsia="ja-JP"/>
-        </w:rPr>
-        <w:t>HttpServletRequest</w:t>
-      </w:r>
-      <w:proofErr w:type="spellEnd"/>
-      <w:r>
-        <w:rPr>
-          <w:lang w:eastAsia="ja-JP"/>
-        </w:rPr>
-        <w:t xml:space="preserve"> and </w:t>
-      </w:r>
-      <w:proofErr w:type="spellStart"/>
-      <w:r>
-        <w:rPr>
-          <w:lang w:eastAsia="ja-JP"/>
-        </w:rPr>
-        <w:t>HttpServletResponse</w:t>
-      </w:r>
-      <w:proofErr w:type="spellEnd"/>
-      <w:r>
-        <w:rPr>
-          <w:lang w:eastAsia="ja-JP"/>
-        </w:rPr>
-        <w:t xml:space="preserve"> objects.  </w:t>
-      </w:r>
-      <w:r>
-        <w:rPr>
-          <w:lang w:eastAsia="ja-JP"/>
-        </w:rPr>
-        <w:t xml:space="preserve">This is the </w:t>
-      </w:r>
-      <w:proofErr w:type="spellStart"/>
-      <w:r>
-        <w:rPr>
-          <w:u w:val="single"/>
-        </w:rPr>
-        <w:t>LightweightAuthServlet</w:t>
-      </w:r>
-      <w:proofErr w:type="spellEnd"/>
-      <w:r>
-        <w:t xml:space="preserve"> class</w:t>
-      </w:r>
-    </w:p>
-    <w:p>
-      <w:pPr>
-        <w:rPr>
-          <w:lang w:eastAsia="ja-JP"/>
-        </w:rPr>
-      </w:pPr>
-      <w:r>
-        <w:rPr>
-          <w:lang w:eastAsia="ja-JP"/>
-        </w:rPr>
-        <w:t>We assume this servlet is mapped to the path “/</w:t>
-      </w:r>
-      <w:proofErr w:type="spellStart"/>
-      <w:r>
-        <w:rPr>
-          <w:lang w:eastAsia="ja-JP"/>
-        </w:rPr>
-        <w:t>auth</w:t>
-      </w:r>
-      <w:proofErr w:type="spellEnd"/>
-      <w:r>
-        <w:rPr>
-          <w:lang w:eastAsia="ja-JP"/>
-        </w:rPr>
-        <w:t xml:space="preserve">/” in the application.  Clearly it could be mapped elsewhere, but for discussion will be </w:t>
-      </w:r>
-      <w:proofErr w:type="gramStart"/>
-      <w:r>
-        <w:rPr>
-          <w:lang w:eastAsia="ja-JP"/>
-        </w:rPr>
-        <w:t>assume</w:t>
-      </w:r>
-      <w:proofErr w:type="gramEnd"/>
-      <w:r>
-        <w:rPr>
-          <w:lang w:eastAsia="ja-JP"/>
-        </w:rPr>
-        <w:t xml:space="preserve"> it is there.</w:t>
-      </w:r>
-    </w:p>
-    <w:p>
-      <w:pPr>
-        <w:rPr>
-          <w:lang w:eastAsia="ja-JP"/>
-        </w:rPr>
-      </w:pPr>
-      <w:r>
-        <w:rPr>
-          <w:lang w:eastAsia="ja-JP"/>
-        </w:rPr>
-        <w:t>The server is configured with a single trusted identity provider.  It will check only with that one provider, so any challenge/token pair made at a different provider will obviously not validate.  The client must use the same identity provider.</w:t>
-      </w:r>
-    </w:p>
-    <w:p>
-      <w:pPr>
-        <w:rPr>
-          <w:lang w:eastAsia="ja-JP"/>
-        </w:rPr>
-      </w:pPr>
-      <w:r>
-        <w:rPr>
-          <w:lang w:eastAsia="ja-JP"/>
-        </w:rPr>
-        <w:t>To keep things simple, only two classes are needed.</w:t>
-      </w:r>
-    </w:p>
-    <w:p>
-      <w:pPr>
-        <w:pStyle w:val="Heading1"/>
-        <w:rPr>
-          <w:lang w:eastAsia="ja-JP"/>
-        </w:rPr>
-      </w:pPr>
-      <w:bookmarkStart w:id="6" w:name="_Toc427325611"/>
-      <w:r>
-        <w:rPr>
-          <w:lang w:eastAsia="ja-JP"/>
-        </w:rPr>
-        <w:lastRenderedPageBreak/>
-        <w:t>Architecture</w:t>
-      </w:r>
-      <w:bookmarkEnd w:id="6"/>
-    </w:p>
-    <w:p>
-      <w:pPr>
-        <w:rPr>
-          <w:lang w:eastAsia="ja-JP"/>
-        </w:rPr>
-      </w:pPr>
       <w:r>
         <w:rPr>
           <w:lang w:eastAsia="ja-JP"/>
@@ -2340,14 +2390,11 @@
         </w:rPr>
       </w:pPr>
       <w:r>
-        <w:rPr>
-          <w:noProof/>
-        </w:rPr>
         <w:drawing>
-          <wp:inline distT="0" distB="0" distL="0" distR="0" wp14:anchorId="141E6CB8" wp14:editId="6E3D7D26">
-            <wp:extent cx="4333461" cy="3175917"/>
-            <wp:effectExtent l="0" t="0" r="0" b="5715"/>
-            <wp:docPr id="15" name="Picture 15"/>
+          <wp:inline distT="0" distB="0" distL="0" distR="0" wp14:anchorId="0A488957" wp14:editId="1BC97678">
+            <wp:extent cx="4622746" cy="3389719"/>
+            <wp:effectExtent l="0" t="0" r="6985" b="1270"/>
+            <wp:docPr id="7" name="Picture 7"/>
             <wp:cNvGraphicFramePr>
               <a:graphicFrameLocks xmlns:a="http://schemas.openxmlformats.org/drawingml/2006/main" noChangeAspect="1"/>
             </wp:cNvGraphicFramePr>
@@ -2376,7 +2423,7 @@
                   <pic:spPr bwMode="auto">
                     <a:xfrm>
                       <a:off x="0" y="0"/>
-                      <a:ext cx="4333461" cy="3175917"/>
+                      <a:ext cx="4623477" cy="3390255"/>
                     </a:xfrm>
                     <a:prstGeom prst="rect">
                       <a:avLst/>
@@ -2460,11 +2507,73 @@
         </w:rPr>
         <w:t xml:space="preserve"> handles the requests from the client.  </w:t>
       </w:r>
+    </w:p>
+    <w:p>
+      <w:pPr>
+        <w:pStyle w:val="ListParagraph"/>
+        <w:numPr>
+          <w:ilvl w:val="0"/>
+          <w:numId w:val="15"/>
+        </w:numPr>
+        <w:rPr>
+          <w:lang w:eastAsia="ja-JP"/>
+        </w:rPr>
+      </w:pPr>
+      <w:r>
+        <w:rPr>
+          <w:lang w:eastAsia="ja-JP"/>
+        </w:rPr>
+        <w:t>Query – just returns whether a user is logged in or not, to avoid unnecessary re-authentication.</w:t>
+      </w:r>
+    </w:p>
+    <w:p>
+      <w:pPr>
+        <w:pStyle w:val="ListParagraph"/>
+        <w:numPr>
+          <w:ilvl w:val="0"/>
+          <w:numId w:val="15"/>
+        </w:numPr>
+        <w:rPr>
+          <w:lang w:eastAsia="ja-JP"/>
+        </w:rPr>
+      </w:pPr>
+      <w:r>
+        <w:rPr>
+          <w:lang w:eastAsia="ja-JP"/>
+        </w:rPr>
+        <w:t xml:space="preserve">Logout – a way for the client to tell the server to forget about the user. Clears </w:t>
+      </w:r>
       <w:proofErr w:type="spellStart"/>
       <w:r>
         <w:rPr>
           <w:lang w:eastAsia="ja-JP"/>
         </w:rPr>
+        <w:t>AuthStatus</w:t>
+      </w:r>
+      <w:proofErr w:type="spellEnd"/>
+      <w:r>
+        <w:rPr>
+          <w:lang w:eastAsia="ja-JP"/>
+        </w:rPr>
+        <w:t>.</w:t>
+      </w:r>
+    </w:p>
+    <w:p>
+      <w:pPr>
+        <w:pStyle w:val="ListParagraph"/>
+        <w:numPr>
+          <w:ilvl w:val="0"/>
+          <w:numId w:val="15"/>
+        </w:numPr>
+        <w:rPr>
+          <w:lang w:eastAsia="ja-JP"/>
+        </w:rPr>
+      </w:pPr>
+      <w:proofErr w:type="spellStart"/>
+      <w:r>
+        <w:rPr>
+          <w:lang w:eastAsia="ja-JP"/>
+        </w:rPr>
         <w:t>GenChallenge</w:t>
       </w:r>
       <w:proofErr w:type="spellEnd"/>
@@ -2472,35 +2581,53 @@
         <w:rPr>
           <w:lang w:eastAsia="ja-JP"/>
         </w:rPr>
-        <w:t xml:space="preserve"> is </w:t>
-      </w:r>
+        <w:t xml:space="preserve"> </w:t>
+      </w:r>
+      <w:r>
+        <w:rPr>
+          <w:lang w:eastAsia="ja-JP"/>
+        </w:rPr>
+        <w:t>–</w:t>
+      </w:r>
+      <w:r>
+        <w:rPr>
+          <w:lang w:eastAsia="ja-JP"/>
+        </w:rPr>
+        <w:t xml:space="preserve"> just generates a large random challenge value and returns it to the client.  </w:t>
+      </w:r>
+    </w:p>
+    <w:p>
+      <w:pPr>
+        <w:pStyle w:val="ListParagraph"/>
+        <w:numPr>
+          <w:ilvl w:val="0"/>
+          <w:numId w:val="15"/>
+        </w:numPr>
+        <w:rPr>
+          <w:lang w:eastAsia="ja-JP"/>
+        </w:rPr>
+      </w:pPr>
+      <w:proofErr w:type="spellStart"/>
       <w:proofErr w:type="gramStart"/>
       <w:r>
         <w:rPr>
           <w:lang w:eastAsia="ja-JP"/>
         </w:rPr>
-        <w:t>easy,</w:t>
+        <w:t>VerifyToken</w:t>
+      </w:r>
+      <w:proofErr w:type="spellEnd"/>
+      <w:r>
+        <w:rPr>
+          <w:lang w:eastAsia="ja-JP"/>
+        </w:rPr>
+        <w:t>,</w:t>
       </w:r>
       <w:proofErr w:type="gramEnd"/>
       <w:r>
         <w:rPr>
           <w:lang w:eastAsia="ja-JP"/>
         </w:rPr>
-        <w:t xml:space="preserve"> t just generates a large random challenge value and returns it to the client.  The other operation, </w:t>
-      </w:r>
-      <w:proofErr w:type="spellStart"/>
-      <w:r>
-        <w:rPr>
-          <w:lang w:eastAsia="ja-JP"/>
-        </w:rPr>
-        <w:t>VerifyToken</w:t>
-      </w:r>
-      <w:proofErr w:type="spellEnd"/>
-      <w:r>
-        <w:rPr>
-          <w:lang w:eastAsia="ja-JP"/>
-        </w:rPr>
-        <w:t xml:space="preserve">, is a little more involved.  It has to make a call to the identity provider, to verify the challenge and token association that it has been given, and to pick up the verified user id and user name for that user.  It stores these in the </w:t>
+        <w:t xml:space="preserve"> is a little more involved.  It has to make a call to the identity provider, to verify the challenge and token association that it has been given, and to pick up the verified user id and user name for that user.  It stores these in the </w:t>
       </w:r>
       <w:proofErr w:type="spellStart"/>
       <w:r>
@@ -2525,7 +2652,7 @@
           <w:lang w:eastAsia="ja-JP"/>
         </w:rPr>
       </w:pPr>
-      <w:bookmarkStart w:id="7" w:name="_Toc427325612"/>
+      <w:bookmarkStart w:id="6" w:name="_Toc427678938"/>
       <w:proofErr w:type="spellStart"/>
       <w:r>
         <w:rPr>
@@ -2541,7 +2668,7 @@
         </w:rPr>
         <w:t xml:space="preserve"> object</w:t>
       </w:r>
-      <w:bookmarkEnd w:id="7"/>
+      <w:bookmarkEnd w:id="6"/>
     </w:p>
     <w:p>
       <w:pPr>
@@ -2800,7 +2927,7 @@
           <w:lang w:eastAsia="ja-JP"/>
         </w:rPr>
       </w:pPr>
-      <w:bookmarkStart w:id="8" w:name="_Toc427325613"/>
+      <w:bookmarkStart w:id="7" w:name="_Toc427678939"/>
       <w:proofErr w:type="spellStart"/>
       <w:r>
         <w:rPr>
@@ -2815,97 +2942,160 @@
         </w:rPr>
         <w:t xml:space="preserve"> class</w:t>
       </w:r>
+      <w:bookmarkEnd w:id="7"/>
+    </w:p>
+    <w:p>
+      <w:pPr>
+        <w:rPr>
+          <w:lang w:eastAsia="ja-JP"/>
+        </w:rPr>
+      </w:pPr>
+      <w:r>
+        <w:rPr>
+          <w:lang w:eastAsia="ja-JP"/>
+        </w:rPr>
+        <w:t>This is installed like any servlet class, and associated with the address “/</w:t>
+      </w:r>
+      <w:proofErr w:type="spellStart"/>
+      <w:r>
+        <w:rPr>
+          <w:lang w:eastAsia="ja-JP"/>
+        </w:rPr>
+        <w:t>auth</w:t>
+      </w:r>
+      <w:proofErr w:type="spellEnd"/>
+      <w:r>
+        <w:rPr>
+          <w:lang w:eastAsia="ja-JP"/>
+        </w:rPr>
+        <w:t>/”</w:t>
+      </w:r>
+    </w:p>
+    <w:p>
+      <w:pPr>
+        <w:rPr>
+          <w:lang w:eastAsia="ja-JP"/>
+        </w:rPr>
+      </w:pPr>
+      <w:r>
+        <w:rPr>
+          <w:lang w:eastAsia="ja-JP"/>
+        </w:rPr>
+        <w:t>There are calls that the servlet will support</w:t>
+      </w:r>
+    </w:p>
+    <w:p>
+      <w:pPr>
+        <w:pStyle w:val="Code"/>
+      </w:pPr>
+      <w:r>
+        <w:t xml:space="preserve">GET  </w:t>
+      </w:r>
+      <w:r>
+        <w:t>http://&lt;server&gt;/&lt;app&gt;/auth/</w:t>
+      </w:r>
+      <w:r>
+        <w:t>query</w:t>
+      </w:r>
+      <w:bookmarkStart w:id="8" w:name="_GoBack"/>
       <w:bookmarkEnd w:id="8"/>
     </w:p>
     <w:p>
       <w:pPr>
-        <w:rPr>
-          <w:lang w:eastAsia="ja-JP"/>
-        </w:rPr>
-      </w:pPr>
-      <w:r>
-        <w:rPr>
-          <w:lang w:eastAsia="ja-JP"/>
-        </w:rPr>
-        <w:t>This is installed like any servlet class, and associated with the address “/</w:t>
-      </w:r>
-      <w:proofErr w:type="spellStart"/>
-      <w:r>
-        <w:rPr>
-          <w:lang w:eastAsia="ja-JP"/>
-        </w:rPr>
-        <w:t>auth</w:t>
-      </w:r>
-      <w:proofErr w:type="spellEnd"/>
-      <w:r>
-        <w:rPr>
-          <w:lang w:eastAsia="ja-JP"/>
-        </w:rPr>
-        <w:t>/”</w:t>
-      </w:r>
-    </w:p>
-    <w:p>
-      <w:pPr>
-        <w:rPr>
-          <w:lang w:eastAsia="ja-JP"/>
-        </w:rPr>
-      </w:pPr>
-      <w:r>
-        <w:rPr>
-          <w:lang w:eastAsia="ja-JP"/>
-        </w:rPr>
-        <w:t>There are two calls that the servlet will support</w:t>
-      </w:r>
-    </w:p>
-    <w:p>
-      <w:pPr>
-        <w:pStyle w:val="Code"/>
-      </w:pPr>
+        <w:pStyle w:val="Code"/>
+      </w:pPr>
+      <w:r>
+        <w:t xml:space="preserve">POST </w:t>
+      </w:r>
       <w:r>
         <w:t>http://&lt;server&gt;/&lt;app&gt;/auth/</w:t>
       </w:r>
       <w:r>
         <w:t>getChallenge</w:t>
       </w:r>
-    </w:p>
-    <w:p>
-      <w:pPr>
-        <w:pStyle w:val="Code"/>
-      </w:pPr>
+      <w:r>
+        <w:t xml:space="preserve"> </w:t>
+      </w:r>
+    </w:p>
+    <w:p>
+      <w:pPr>
+        <w:pStyle w:val="Code"/>
+      </w:pPr>
+      <w:r>
+        <w:t xml:space="preserve">POST </w:t>
+      </w:r>
       <w:r>
         <w:t>http://&lt;server&gt;/&lt;app&gt;/auth/verifyToken</w:t>
       </w:r>
     </w:p>
     <w:p>
       <w:pPr>
-        <w:rPr>
-          <w:lang w:eastAsia="ja-JP"/>
-        </w:rPr>
-      </w:pPr>
-      <w:r>
-        <w:rPr>
-          <w:lang w:eastAsia="ja-JP"/>
-        </w:rPr>
-        <w:t>Both of these are POST method operations.  They</w:t>
-      </w:r>
-      <w:r>
-        <w:rPr>
-          <w:lang w:eastAsia="ja-JP"/>
-        </w:rPr>
-        <w:t xml:space="preserve"> both take JSON formatted input, and return JSON output.</w:t>
-      </w:r>
-    </w:p>
-    <w:p>
-      <w:pPr>
-        <w:rPr>
-          <w:lang w:eastAsia="ja-JP"/>
-        </w:rPr>
-      </w:pPr>
-      <w:r>
-        <w:rPr>
-          <w:lang w:eastAsia="ja-JP"/>
-        </w:rPr>
-        <w:t>For debugging purposes, the GET method is support, and it simply returns an indicator of whether the session has a logged in user or not.</w:t>
+        <w:pStyle w:val="Code"/>
+      </w:pPr>
+      <w:r>
+        <w:t xml:space="preserve">POST </w:t>
+      </w:r>
+      <w:r>
+        <w:t>http:</w:t>
+      </w:r>
+      <w:r>
+        <w:t>//&lt;server&gt;/&lt;app&gt;/auth/logout</w:t>
+      </w:r>
+    </w:p>
+    <w:p>
+      <w:pPr>
+        <w:rPr>
+          <w:lang w:eastAsia="ja-JP"/>
+        </w:rPr>
+      </w:pPr>
+      <w:r>
+        <w:rPr>
+          <w:lang w:eastAsia="ja-JP"/>
+        </w:rPr>
+        <w:t>The POST operations</w:t>
+      </w:r>
+      <w:r>
+        <w:rPr>
+          <w:lang w:eastAsia="ja-JP"/>
+        </w:rPr>
+        <w:t xml:space="preserve"> take JSON formatted input, and return JSON output.</w:t>
+      </w:r>
+    </w:p>
+    <w:p>
+      <w:pPr>
+        <w:rPr>
+          <w:lang w:eastAsia="ja-JP"/>
+        </w:rPr>
+      </w:pPr>
+      <w:r>
+        <w:rPr>
+          <w:lang w:eastAsia="ja-JP"/>
+        </w:rPr>
+        <w:t xml:space="preserve">The query is a </w:t>
+      </w:r>
+      <w:r>
+        <w:rPr>
+          <w:lang w:eastAsia="ja-JP"/>
+        </w:rPr>
+        <w:t xml:space="preserve">GET method </w:t>
+      </w:r>
+      <w:r>
+        <w:rPr>
+          <w:lang w:eastAsia="ja-JP"/>
+        </w:rPr>
+        <w:t xml:space="preserve">that returns a JSON object telling whether the user is </w:t>
+      </w:r>
+      <w:r>
+        <w:rPr>
+          <w:lang w:eastAsia="ja-JP"/>
+        </w:rPr>
+        <w:t xml:space="preserve">logged in </w:t>
+      </w:r>
+      <w:r>
+        <w:rPr>
+          <w:lang w:eastAsia="ja-JP"/>
+        </w:rPr>
+        <w:t>or not for that particular session.</w:t>
       </w:r>
     </w:p>
     <w:p>
@@ -2916,7 +3106,7 @@
           <w:lang w:eastAsia="ja-JP"/>
         </w:rPr>
       </w:pPr>
-      <w:bookmarkStart w:id="9" w:name="_Toc427325614"/>
+      <w:bookmarkStart w:id="9" w:name="_Toc427678940"/>
       <w:r>
         <w:rPr>
           <w:lang w:eastAsia="ja-JP"/>
@@ -2930,7 +3120,7 @@
       <w:pPr>
         <w:pStyle w:val="Heading2"/>
       </w:pPr>
-      <w:bookmarkStart w:id="10" w:name="_Toc427325615"/>
+      <w:bookmarkStart w:id="10" w:name="_Toc427678941"/>
       <w:proofErr w:type="spellStart"/>
       <w:r>
         <w:t>AuthStatus</w:t>
@@ -3612,7 +3802,7 @@
       <w:pPr>
         <w:pStyle w:val="Heading2"/>
       </w:pPr>
-      <w:bookmarkStart w:id="11" w:name="_Toc427325616"/>
+      <w:bookmarkStart w:id="11" w:name="_Toc427678942"/>
       <w:proofErr w:type="spellStart"/>
       <w:r>
         <w:t>LightweightAuthServlet</w:t>
@@ -4478,6 +4668,62 @@
         <w:pStyle w:val="Code"/>
       </w:pPr>
       <w:r>
+        <w:t xml:space="preserve">            if (pathInfo.startsWith("/logout")) {</w:t>
+      </w:r>
+    </w:p>
+    <w:p>
+      <w:pPr>
+        <w:pStyle w:val="Code"/>
+      </w:pPr>
+      <w:r>
+        <w:t xml:space="preserve">                aStat.logout();</w:t>
+      </w:r>
+    </w:p>
+    <w:p>
+      <w:pPr>
+        <w:pStyle w:val="Code"/>
+      </w:pPr>
+      <w:r>
+        <w:t xml:space="preserve">                objIn = new JSONObject();</w:t>
+      </w:r>
+    </w:p>
+    <w:p>
+      <w:pPr>
+        <w:pStyle w:val="Code"/>
+      </w:pPr>
+      <w:r>
+        <w:t xml:space="preserve">                objIn.put("msg",  "User not logged in");</w:t>
+      </w:r>
+    </w:p>
+    <w:p>
+      <w:pPr>
+        <w:pStyle w:val="Code"/>
+      </w:pPr>
+      <w:r>
+        <w:t xml:space="preserve">                objIn.write(w, 2, 0);</w:t>
+      </w:r>
+    </w:p>
+    <w:p>
+      <w:pPr>
+        <w:pStyle w:val="Code"/>
+      </w:pPr>
+      <w:r>
+        <w:t xml:space="preserve">                w.flush();</w:t>
+      </w:r>
+    </w:p>
+    <w:p>
+      <w:pPr>
+        <w:pStyle w:val="Code"/>
+      </w:pPr>
+      <w:r>
+        <w:t xml:space="preserve">            }</w:t>
+      </w:r>
+    </w:p>
+    <w:p>
+      <w:pPr>
+        <w:pStyle w:val="Code"/>
+      </w:pPr>
+      <w:r>
         <w:t xml:space="preserve">            if (pathInfo.startsWith("/getChallenge")) {</w:t>
       </w:r>
     </w:p>
@@ -4725,439 +4971,439 @@
         <w:pStyle w:val="Code"/>
       </w:pPr>
       <w:r>
+        <w:t xml:space="preserve">                String destUrl = trusterProviderUrl + "?openid.mode=apiVerify";</w:t>
+      </w:r>
+    </w:p>
+    <w:p>
+      <w:pPr>
+        <w:pStyle w:val="Code"/>
+      </w:pPr>
+      <w:r>
+        <w:t xml:space="preserve">                JSONObject response = postToRemote(new URL(destUrl), objIn);</w:t>
+      </w:r>
+    </w:p>
+    <w:p>
+      <w:pPr>
+        <w:pStyle w:val="Code"/>
+      </w:pPr>
+      <w:r>
+        <w:t xml:space="preserve">                Boolean valid = response.getBoolean("Verfied");</w:t>
+      </w:r>
+    </w:p>
+    <w:p>
+      <w:pPr>
+        <w:pStyle w:val="Code"/>
+      </w:pPr>
+    </w:p>
+    <w:p>
+      <w:pPr>
+        <w:pStyle w:val="Code"/>
+      </w:pPr>
+      <w:r>
+        <w:t xml:space="preserve">                if (valid) {</w:t>
+      </w:r>
+    </w:p>
+    <w:p>
+      <w:pPr>
+        <w:pStyle w:val="Code"/>
+      </w:pPr>
+      <w:r>
+        <w:t xml:space="preserve">                    aStat.setId(response.getString("userId"));</w:t>
+      </w:r>
+    </w:p>
+    <w:p>
+      <w:pPr>
+        <w:pStyle w:val="Code"/>
+      </w:pPr>
+      <w:r>
+        <w:t xml:space="preserve">                    aStat.setName(response.getString("userName"));</w:t>
+      </w:r>
+    </w:p>
+    <w:p>
+      <w:pPr>
+        <w:pStyle w:val="Code"/>
+      </w:pPr>
+      <w:r>
+        <w:t xml:space="preserve">                }</w:t>
+      </w:r>
+    </w:p>
+    <w:p>
+      <w:pPr>
+        <w:pStyle w:val="Code"/>
+      </w:pPr>
+      <w:r>
+        <w:t xml:space="preserve">                else {</w:t>
+      </w:r>
+    </w:p>
+    <w:p>
+      <w:pPr>
+        <w:pStyle w:val="Code"/>
+      </w:pPr>
+      <w:r>
+        <w:t xml:space="preserve">                    //after a failed login, don't leave any previous login around....</w:t>
+      </w:r>
+    </w:p>
+    <w:p>
+      <w:pPr>
+        <w:pStyle w:val="Code"/>
+      </w:pPr>
+      <w:r>
+        <w:t xml:space="preserve">                    aStat.logout();</w:t>
+      </w:r>
+    </w:p>
+    <w:p>
+      <w:pPr>
+        <w:pStyle w:val="Code"/>
+      </w:pPr>
+      <w:r>
+        <w:t xml:space="preserve">                }</w:t>
+      </w:r>
+    </w:p>
+    <w:p>
+      <w:pPr>
+        <w:pStyle w:val="Code"/>
+      </w:pPr>
+      <w:r>
+        <w:t xml:space="preserve">                response.write(w, 2, 0);</w:t>
+      </w:r>
+    </w:p>
+    <w:p>
+      <w:pPr>
+        <w:pStyle w:val="Code"/>
+      </w:pPr>
+      <w:r>
+        <w:t xml:space="preserve">                w.flush();</w:t>
+      </w:r>
+    </w:p>
+    <w:p>
+      <w:pPr>
+        <w:pStyle w:val="Code"/>
+      </w:pPr>
+      <w:r>
+        <w:t xml:space="preserve">            }</w:t>
+      </w:r>
+    </w:p>
+    <w:p>
+      <w:pPr>
+        <w:pStyle w:val="Code"/>
+      </w:pPr>
+      <w:r>
+        <w:t xml:space="preserve">            else {</w:t>
+      </w:r>
+    </w:p>
+    <w:p>
+      <w:pPr>
+        <w:pStyle w:val="Code"/>
+      </w:pPr>
+      <w:r>
+        <w:t xml:space="preserve">                throw new Exception("Lightweight Auth Servlet can not handle address:</w:t>
+      </w:r>
+      <w:r>
+        <w:t xml:space="preserve">” </w:t>
+      </w:r>
+    </w:p>
+    <w:p>
+      <w:pPr>
+        <w:pStyle w:val="Code"/>
+      </w:pPr>
+      <w:r>
+        <w:t xml:space="preserve">                                    </w:t>
+      </w:r>
+      <w:r>
+        <w:t>+pathInfo);</w:t>
+      </w:r>
+    </w:p>
+    <w:p>
+      <w:pPr>
+        <w:pStyle w:val="Code"/>
+      </w:pPr>
+      <w:r>
+        <w:t xml:space="preserve">            }</w:t>
+      </w:r>
+    </w:p>
+    <w:p>
+      <w:pPr>
+        <w:pStyle w:val="Code"/>
+      </w:pPr>
+      <w:r>
+        <w:t xml:space="preserve">        }</w:t>
+      </w:r>
+    </w:p>
+    <w:p>
+      <w:pPr>
+        <w:pStyle w:val="Code"/>
+      </w:pPr>
+      <w:r>
+        <w:t xml:space="preserve">        catch (Exception e) {</w:t>
+      </w:r>
+    </w:p>
+    <w:p>
+      <w:pPr>
+        <w:pStyle w:val="Code"/>
+      </w:pPr>
+      <w:r>
+        <w:t xml:space="preserve">            System.out.println("COG-LAuth FAILURE handling "+pathInfo);</w:t>
+      </w:r>
+    </w:p>
+    <w:p>
+      <w:pPr>
+        <w:pStyle w:val="Code"/>
+      </w:pPr>
+      <w:r>
+        <w:t xml:space="preserve">            e.printStackTrace(System.out);</w:t>
+      </w:r>
+    </w:p>
+    <w:p>
+      <w:pPr>
+        <w:pStyle w:val="Code"/>
+      </w:pPr>
+      <w:r>
+        <w:t xml:space="preserve">            try {</w:t>
+      </w:r>
+    </w:p>
+    <w:p>
+      <w:pPr>
+        <w:pStyle w:val="Code"/>
+      </w:pPr>
+      <w:r>
+        <w:t xml:space="preserve">                JSONObject err = new JSONObject();</w:t>
+      </w:r>
+    </w:p>
+    <w:p>
+      <w:pPr>
+        <w:pStyle w:val="Code"/>
+      </w:pPr>
+      <w:r>
+        <w:t xml:space="preserve">                JSONArray msgs = new JSONArray();</w:t>
+      </w:r>
+    </w:p>
+    <w:p>
+      <w:pPr>
+        <w:pStyle w:val="Code"/>
+      </w:pPr>
+      <w:r>
+        <w:t xml:space="preserve">                Throwable t = e;</w:t>
+      </w:r>
+    </w:p>
+    <w:p>
+      <w:pPr>
+        <w:pStyle w:val="Code"/>
+      </w:pPr>
+      <w:r>
+        <w:t xml:space="preserve">                while (t!=null) {</w:t>
+      </w:r>
+    </w:p>
+    <w:p>
+      <w:pPr>
+        <w:pStyle w:val="Code"/>
+      </w:pPr>
+      <w:r>
+        <w:t xml:space="preserve">                    msgs.put(t.toString());</w:t>
+      </w:r>
+    </w:p>
+    <w:p>
+      <w:pPr>
+        <w:pStyle w:val="Code"/>
+      </w:pPr>
+      <w:r>
+        <w:t xml:space="preserve">                    t = t.getCause();</w:t>
+      </w:r>
+    </w:p>
+    <w:p>
+      <w:pPr>
+        <w:pStyle w:val="Code"/>
+      </w:pPr>
+      <w:r>
+        <w:t xml:space="preserve">                }</w:t>
+      </w:r>
+    </w:p>
+    <w:p>
+      <w:pPr>
+        <w:pStyle w:val="Code"/>
+      </w:pPr>
+      <w:r>
+        <w:t xml:space="preserve">                err.put("exception", msgs);</w:t>
+      </w:r>
+    </w:p>
+    <w:p>
+      <w:pPr>
+        <w:pStyle w:val="Code"/>
+      </w:pPr>
+      <w:r>
+        <w:t xml:space="preserve">                if (w!=null) {</w:t>
+      </w:r>
+    </w:p>
+    <w:p>
+      <w:pPr>
+        <w:pStyle w:val="Code"/>
+      </w:pPr>
+      <w:r>
+        <w:t xml:space="preserve">                    err.write(w,2,0);</w:t>
+      </w:r>
+    </w:p>
+    <w:p>
+      <w:pPr>
+        <w:pStyle w:val="Code"/>
+      </w:pPr>
+      <w:r>
+        <w:t xml:space="preserve">                    w.flush();</w:t>
+      </w:r>
+    </w:p>
+    <w:p>
+      <w:pPr>
+        <w:pStyle w:val="Code"/>
+      </w:pPr>
+      <w:r>
+        <w:t xml:space="preserve">                }</w:t>
+      </w:r>
+    </w:p>
+    <w:p>
+      <w:pPr>
+        <w:pStyle w:val="Code"/>
+      </w:pPr>
+      <w:r>
+        <w:t xml:space="preserve">            }</w:t>
+      </w:r>
+    </w:p>
+    <w:p>
+      <w:pPr>
+        <w:pStyle w:val="Code"/>
+      </w:pPr>
+      <w:r>
+        <w:t xml:space="preserve">            catch (Exception eeee) {</w:t>
+      </w:r>
+    </w:p>
+    <w:p>
+      <w:pPr>
+        <w:pStyle w:val="Code"/>
+      </w:pPr>
+      <w:r>
+        <w:t xml:space="preserve">                //can't seem to do anything to let the client know.</w:t>
+      </w:r>
+    </w:p>
+    <w:p>
+      <w:pPr>
+        <w:pStyle w:val="Code"/>
+      </w:pPr>
+      <w:r>
+        <w:t xml:space="preserve">                System.out.println("COG-LAuth FAILURE sending exception to client: "+ eeee);</w:t>
+      </w:r>
+    </w:p>
+    <w:p>
+      <w:pPr>
+        <w:pStyle w:val="Code"/>
+      </w:pPr>
+      <w:r>
+        <w:t xml:space="preserve">            }</w:t>
+      </w:r>
+    </w:p>
+    <w:p>
+      <w:pPr>
+        <w:pStyle w:val="Code"/>
+      </w:pPr>
+      <w:r>
+        <w:t xml:space="preserve">        }</w:t>
+      </w:r>
+    </w:p>
+    <w:p>
+      <w:pPr>
+        <w:pStyle w:val="Code"/>
+      </w:pPr>
+      <w:r>
+        <w:t xml:space="preserve">    }</w:t>
+      </w:r>
+    </w:p>
+    <w:p>
+      <w:pPr>
+        <w:pStyle w:val="Code"/>
+      </w:pPr>
+    </w:p>
+    <w:p>
+      <w:pPr>
+        <w:pStyle w:val="Code"/>
+      </w:pPr>
+      <w:r>
+        <w:t xml:space="preserve">    /**</w:t>
+      </w:r>
+    </w:p>
+    <w:p>
+      <w:pPr>
+        <w:pStyle w:val="Code"/>
+      </w:pPr>
+      <w:r>
+        <w:t xml:space="preserve">     * Send a JSONObject to this server as a POST and</w:t>
+      </w:r>
+    </w:p>
+    <w:p>
+      <w:pPr>
+        <w:pStyle w:val="Code"/>
+      </w:pPr>
+      <w:r>
+        <w:t xml:space="preserve">     * get a JSONObject back with the response.</w:t>
+      </w:r>
+    </w:p>
+    <w:p>
+      <w:pPr>
+        <w:pStyle w:val="Code"/>
+      </w:pPr>
+      <w:r>
+        <w:t xml:space="preserve">     */</w:t>
+      </w:r>
+    </w:p>
+    <w:p>
+      <w:pPr>
+        <w:pStyle w:val="Code"/>
+      </w:pPr>
+      <w:r>
+        <w:t xml:space="preserve">    private static JSONObject postToRemote(URL url, JSONObject msg) throws Exception {</w:t>
+      </w:r>
+    </w:p>
+    <w:p>
+      <w:pPr>
+        <w:pStyle w:val="Code"/>
+      </w:pPr>
+      <w:r>
+        <w:t xml:space="preserve">        try {</w:t>
+      </w:r>
+    </w:p>
+    <w:p>
+      <w:pPr>
+        <w:pStyle w:val="Code"/>
+      </w:pPr>
+      <w:r>
+        <w:t xml:space="preserve">            HttpURLConnection httpCon = (HttpURLConnection) url.openConnection();</w:t>
+      </w:r>
+    </w:p>
+    <w:p>
+      <w:pPr>
+        <w:pStyle w:val="Code"/>
+      </w:pPr>
+      <w:r>
+        <w:t xml:space="preserve">            httpCon.setDoOutput(true);</w:t>
+      </w:r>
+    </w:p>
+    <w:p>
+      <w:pPr>
+        <w:pStyle w:val="Code"/>
+      </w:pPr>
+      <w:r>
+        <w:t xml:space="preserve">            httpCon.setDoInput(true);</w:t>
+      </w:r>
+    </w:p>
+    <w:p>
+      <w:pPr>
+        <w:pStyle w:val="Code"/>
+      </w:pPr>
+      <w:r>
+        <w:t xml:space="preserve">            httpCon.setUseCaches(false);</w:t>
+      </w:r>
+    </w:p>
+    <w:p>
+      <w:pPr>
+        <w:pStyle w:val="Code"/>
+      </w:pPr>
+      <w:r>
         <w:lastRenderedPageBreak/>
-        <w:t xml:space="preserve">                String destUrl = trusterProviderUrl + "?openid.mode=apiVerify";</w:t>
-      </w:r>
-    </w:p>
-    <w:p>
-      <w:pPr>
-        <w:pStyle w:val="Code"/>
-      </w:pPr>
-      <w:r>
-        <w:t xml:space="preserve">                JSONObject response = postToRemote(new URL(destUrl), objIn);</w:t>
-      </w:r>
-    </w:p>
-    <w:p>
-      <w:pPr>
-        <w:pStyle w:val="Code"/>
-      </w:pPr>
-      <w:r>
-        <w:t xml:space="preserve">                Boolean valid = response.getBoolean("Verfied");</w:t>
-      </w:r>
-    </w:p>
-    <w:p>
-      <w:pPr>
-        <w:pStyle w:val="Code"/>
-      </w:pPr>
-    </w:p>
-    <w:p>
-      <w:pPr>
-        <w:pStyle w:val="Code"/>
-      </w:pPr>
-      <w:r>
-        <w:t xml:space="preserve">                if (valid) {</w:t>
-      </w:r>
-    </w:p>
-    <w:p>
-      <w:pPr>
-        <w:pStyle w:val="Code"/>
-      </w:pPr>
-      <w:r>
-        <w:t xml:space="preserve">                    aStat.setId(response.getString("userId"));</w:t>
-      </w:r>
-    </w:p>
-    <w:p>
-      <w:pPr>
-        <w:pStyle w:val="Code"/>
-      </w:pPr>
-      <w:r>
-        <w:t xml:space="preserve">                    aStat.setName(response.getString("userName"));</w:t>
-      </w:r>
-    </w:p>
-    <w:p>
-      <w:pPr>
-        <w:pStyle w:val="Code"/>
-      </w:pPr>
-      <w:r>
-        <w:t xml:space="preserve">                }</w:t>
-      </w:r>
-    </w:p>
-    <w:p>
-      <w:pPr>
-        <w:pStyle w:val="Code"/>
-      </w:pPr>
-      <w:r>
-        <w:t xml:space="preserve">                else {</w:t>
-      </w:r>
-    </w:p>
-    <w:p>
-      <w:pPr>
-        <w:pStyle w:val="Code"/>
-      </w:pPr>
-      <w:r>
-        <w:t xml:space="preserve">                    //after a failed login, don't leave any previous login around....</w:t>
-      </w:r>
-    </w:p>
-    <w:p>
-      <w:pPr>
-        <w:pStyle w:val="Code"/>
-      </w:pPr>
-      <w:r>
-        <w:t xml:space="preserve">                    aStat.logout();</w:t>
-      </w:r>
-    </w:p>
-    <w:p>
-      <w:pPr>
-        <w:pStyle w:val="Code"/>
-      </w:pPr>
-      <w:r>
-        <w:t xml:space="preserve">                }</w:t>
-      </w:r>
-    </w:p>
-    <w:p>
-      <w:pPr>
-        <w:pStyle w:val="Code"/>
-      </w:pPr>
-      <w:r>
-        <w:t xml:space="preserve">                response.write(w, 2, 0);</w:t>
-      </w:r>
-    </w:p>
-    <w:p>
-      <w:pPr>
-        <w:pStyle w:val="Code"/>
-      </w:pPr>
-      <w:r>
-        <w:t xml:space="preserve">                w.flush();</w:t>
-      </w:r>
-    </w:p>
-    <w:p>
-      <w:pPr>
-        <w:pStyle w:val="Code"/>
-      </w:pPr>
-      <w:r>
-        <w:t xml:space="preserve">            }</w:t>
-      </w:r>
-    </w:p>
-    <w:p>
-      <w:pPr>
-        <w:pStyle w:val="Code"/>
-      </w:pPr>
-      <w:r>
-        <w:t xml:space="preserve">            else {</w:t>
-      </w:r>
-    </w:p>
-    <w:p>
-      <w:pPr>
-        <w:pStyle w:val="Code"/>
-      </w:pPr>
-      <w:r>
-        <w:t xml:space="preserve">                throw new Exception("Lightweight Auth Servlet can not handle address:</w:t>
-      </w:r>
-      <w:r>
-        <w:t xml:space="preserve">” </w:t>
-      </w:r>
-    </w:p>
-    <w:p>
-      <w:pPr>
-        <w:pStyle w:val="Code"/>
-      </w:pPr>
-      <w:r>
-        <w:t xml:space="preserve">                                    </w:t>
-      </w:r>
-      <w:r>
-        <w:t>+pathInfo);</w:t>
-      </w:r>
-    </w:p>
-    <w:p>
-      <w:pPr>
-        <w:pStyle w:val="Code"/>
-      </w:pPr>
-      <w:r>
-        <w:t xml:space="preserve">            }</w:t>
-      </w:r>
-    </w:p>
-    <w:p>
-      <w:pPr>
-        <w:pStyle w:val="Code"/>
-      </w:pPr>
-      <w:r>
-        <w:t xml:space="preserve">        }</w:t>
-      </w:r>
-    </w:p>
-    <w:p>
-      <w:pPr>
-        <w:pStyle w:val="Code"/>
-      </w:pPr>
-      <w:r>
-        <w:t xml:space="preserve">        catch (Exception e) {</w:t>
-      </w:r>
-    </w:p>
-    <w:p>
-      <w:pPr>
-        <w:pStyle w:val="Code"/>
-      </w:pPr>
-      <w:r>
-        <w:t xml:space="preserve">            System.out.println("COG-LAuth FAILURE handling "+pathInfo);</w:t>
-      </w:r>
-    </w:p>
-    <w:p>
-      <w:pPr>
-        <w:pStyle w:val="Code"/>
-      </w:pPr>
-      <w:r>
-        <w:t xml:space="preserve">            e.printStackTrace(System.out);</w:t>
-      </w:r>
-    </w:p>
-    <w:p>
-      <w:pPr>
-        <w:pStyle w:val="Code"/>
-      </w:pPr>
-      <w:r>
-        <w:t xml:space="preserve">            try {</w:t>
-      </w:r>
-    </w:p>
-    <w:p>
-      <w:pPr>
-        <w:pStyle w:val="Code"/>
-      </w:pPr>
-      <w:r>
-        <w:t xml:space="preserve">                JSONObject err = new JSONObject();</w:t>
-      </w:r>
-    </w:p>
-    <w:p>
-      <w:pPr>
-        <w:pStyle w:val="Code"/>
-      </w:pPr>
-      <w:r>
-        <w:t xml:space="preserve">                JSONArray msgs = new JSONArray();</w:t>
-      </w:r>
-    </w:p>
-    <w:p>
-      <w:pPr>
-        <w:pStyle w:val="Code"/>
-      </w:pPr>
-      <w:r>
-        <w:t xml:space="preserve">                Throwable t = e;</w:t>
-      </w:r>
-    </w:p>
-    <w:p>
-      <w:pPr>
-        <w:pStyle w:val="Code"/>
-      </w:pPr>
-      <w:r>
-        <w:t xml:space="preserve">                while (t!=null) {</w:t>
-      </w:r>
-    </w:p>
-    <w:p>
-      <w:pPr>
-        <w:pStyle w:val="Code"/>
-      </w:pPr>
-      <w:r>
-        <w:t xml:space="preserve">                    msgs.put(t.toString());</w:t>
-      </w:r>
-    </w:p>
-    <w:p>
-      <w:pPr>
-        <w:pStyle w:val="Code"/>
-      </w:pPr>
-      <w:r>
-        <w:t xml:space="preserve">                    t = t.getCause();</w:t>
-      </w:r>
-    </w:p>
-    <w:p>
-      <w:pPr>
-        <w:pStyle w:val="Code"/>
-      </w:pPr>
-      <w:r>
-        <w:t xml:space="preserve">                }</w:t>
-      </w:r>
-    </w:p>
-    <w:p>
-      <w:pPr>
-        <w:pStyle w:val="Code"/>
-      </w:pPr>
-      <w:r>
-        <w:t xml:space="preserve">                err.put("exception", msgs);</w:t>
-      </w:r>
-    </w:p>
-    <w:p>
-      <w:pPr>
-        <w:pStyle w:val="Code"/>
-      </w:pPr>
-      <w:r>
-        <w:t xml:space="preserve">                if (w!=null) {</w:t>
-      </w:r>
-    </w:p>
-    <w:p>
-      <w:pPr>
-        <w:pStyle w:val="Code"/>
-      </w:pPr>
-      <w:r>
-        <w:t xml:space="preserve">                    err.write(w,2,0);</w:t>
-      </w:r>
-    </w:p>
-    <w:p>
-      <w:pPr>
-        <w:pStyle w:val="Code"/>
-      </w:pPr>
-      <w:r>
-        <w:t xml:space="preserve">                    w.flush();</w:t>
-      </w:r>
-    </w:p>
-    <w:p>
-      <w:pPr>
-        <w:pStyle w:val="Code"/>
-      </w:pPr>
-      <w:r>
-        <w:t xml:space="preserve">                }</w:t>
-      </w:r>
-    </w:p>
-    <w:p>
-      <w:pPr>
-        <w:pStyle w:val="Code"/>
-      </w:pPr>
-      <w:r>
-        <w:t xml:space="preserve">            }</w:t>
-      </w:r>
-    </w:p>
-    <w:p>
-      <w:pPr>
-        <w:pStyle w:val="Code"/>
-      </w:pPr>
-      <w:r>
-        <w:t xml:space="preserve">            catch (Exception eeee) {</w:t>
-      </w:r>
-    </w:p>
-    <w:p>
-      <w:pPr>
-        <w:pStyle w:val="Code"/>
-      </w:pPr>
-      <w:r>
-        <w:t xml:space="preserve">                //can't seem to do anything to let the client know.</w:t>
-      </w:r>
-    </w:p>
-    <w:p>
-      <w:pPr>
-        <w:pStyle w:val="Code"/>
-      </w:pPr>
-      <w:r>
-        <w:t xml:space="preserve">                System.out.println("COG-LAuth FAILURE sending exception to client: "+ eeee);</w:t>
-      </w:r>
-    </w:p>
-    <w:p>
-      <w:pPr>
-        <w:pStyle w:val="Code"/>
-      </w:pPr>
-      <w:r>
-        <w:t xml:space="preserve">            }</w:t>
-      </w:r>
-    </w:p>
-    <w:p>
-      <w:pPr>
-        <w:pStyle w:val="Code"/>
-      </w:pPr>
-      <w:r>
-        <w:t xml:space="preserve">        }</w:t>
-      </w:r>
-    </w:p>
-    <w:p>
-      <w:pPr>
-        <w:pStyle w:val="Code"/>
-      </w:pPr>
-      <w:r>
-        <w:t xml:space="preserve">    }</w:t>
-      </w:r>
-    </w:p>
-    <w:p>
-      <w:pPr>
-        <w:pStyle w:val="Code"/>
-      </w:pPr>
-    </w:p>
-    <w:p>
-      <w:pPr>
-        <w:pStyle w:val="Code"/>
-      </w:pPr>
-      <w:r>
-        <w:t xml:space="preserve">    /**</w:t>
-      </w:r>
-    </w:p>
-    <w:p>
-      <w:pPr>
-        <w:pStyle w:val="Code"/>
-      </w:pPr>
-      <w:r>
-        <w:t xml:space="preserve">     * Send a JSONObject to this server as a POST and</w:t>
-      </w:r>
-    </w:p>
-    <w:p>
-      <w:pPr>
-        <w:pStyle w:val="Code"/>
-      </w:pPr>
-      <w:r>
-        <w:t xml:space="preserve">     * get a JSONObject back with the response.</w:t>
-      </w:r>
-    </w:p>
-    <w:p>
-      <w:pPr>
-        <w:pStyle w:val="Code"/>
-      </w:pPr>
-      <w:r>
-        <w:t xml:space="preserve">     */</w:t>
-      </w:r>
-    </w:p>
-    <w:p>
-      <w:pPr>
-        <w:pStyle w:val="Code"/>
-      </w:pPr>
-      <w:r>
-        <w:t xml:space="preserve">    private static JSONObject postToRemote(URL url, JSONObject msg) throws Exception {</w:t>
-      </w:r>
-    </w:p>
-    <w:p>
-      <w:pPr>
-        <w:pStyle w:val="Code"/>
-      </w:pPr>
-      <w:r>
-        <w:t xml:space="preserve">        try {</w:t>
-      </w:r>
-    </w:p>
-    <w:p>
-      <w:pPr>
-        <w:pStyle w:val="Code"/>
-      </w:pPr>
-      <w:r>
-        <w:t xml:space="preserve">            HttpURLConnection httpCon = (HttpURLConnection) url.openConnection();</w:t>
-      </w:r>
-    </w:p>
-    <w:p>
-      <w:pPr>
-        <w:pStyle w:val="Code"/>
-      </w:pPr>
-      <w:r>
-        <w:t xml:space="preserve">            httpCon.setDoOutput(true);</w:t>
-      </w:r>
-    </w:p>
-    <w:p>
-      <w:pPr>
-        <w:pStyle w:val="Code"/>
-      </w:pPr>
-      <w:r>
-        <w:t xml:space="preserve">            httpCon.setDoInput(true);</w:t>
-      </w:r>
-    </w:p>
-    <w:p>
-      <w:pPr>
-        <w:pStyle w:val="Code"/>
-      </w:pPr>
-      <w:r>
-        <w:t xml:space="preserve">            httpCon.setUseCaches(false);</w:t>
-      </w:r>
-    </w:p>
-    <w:p>
-      <w:pPr>
-        <w:pStyle w:val="Code"/>
-      </w:pPr>
-      <w:r>
         <w:t xml:space="preserve">            httpCon.setRequestProperty( "Content-Type", "text/plain" );</w:t>
       </w:r>
     </w:p>
@@ -5211,7 +5457,6 @@
         <w:pStyle w:val="Code"/>
       </w:pPr>
       <w:r>
-        <w:lastRenderedPageBreak/>
         <w:t xml:space="preserve">            msg.write(osw, 2, 0);</w:t>
       </w:r>
     </w:p>
@@ -5422,15 +5667,29 @@
       </w:rPr>
       <w:t xml:space="preserve"> of </w:t>
     </w:r>
-    <w:fldSimple w:instr=" NUMPAGES   \* MERGEFORMAT ">
-      <w:r>
-        <w:rPr>
-          <w:rFonts w:asciiTheme="majorHAnsi" w:eastAsiaTheme="majorEastAsia" w:hAnsiTheme="majorHAnsi" w:cstheme="majorBidi"/>
-          <w:noProof/>
-        </w:rPr>
-        <w:t>11</w:t>
-      </w:r>
-    </w:fldSimple>
+    <w:r>
+      <w:fldChar w:fldCharType="begin"/>
+    </w:r>
+    <w:r>
+      <w:instrText xml:space="preserve"> NUMPAGES   \* MERGEFORMAT </w:instrText>
+    </w:r>
+    <w:r>
+      <w:fldChar w:fldCharType="separate"/>
+    </w:r>
+    <w:r>
+      <w:rPr>
+        <w:rFonts w:asciiTheme="majorHAnsi" w:eastAsiaTheme="majorEastAsia" w:hAnsiTheme="majorHAnsi" w:cstheme="majorBidi"/>
+        <w:noProof/>
+      </w:rPr>
+      <w:t>11</w:t>
+    </w:r>
+    <w:r>
+      <w:rPr>
+        <w:rFonts w:asciiTheme="majorHAnsi" w:eastAsiaTheme="majorEastAsia" w:hAnsiTheme="majorHAnsi" w:cstheme="majorBidi"/>
+        <w:noProof/>
+      </w:rPr>
+      <w:fldChar w:fldCharType="end"/>
+    </w:r>
   </w:p>
   <w:p>
     <w:pPr>
@@ -5735,6 +5994,119 @@
     </w:lvl>
   </w:abstractNum>
   <w:abstractNum w:abstractNumId="2">
+    <w:nsid w:val="1E1D02D7"/>
+    <w:multiLevelType w:val="hybridMultilevel"/>
+    <w:tmpl w:val="49D6F796"/>
+    <w:lvl w:ilvl="0" w:tplc="04090001">
+      <w:start w:val="1"/>
+      <w:numFmt w:val="bullet"/>
+      <w:lvlText w:val=""/>
+      <w:lvlJc w:val="left"/>
+      <w:pPr>
+        <w:ind w:left="720" w:hanging="360"/>
+      </w:pPr>
+      <w:rPr>
+        <w:rFonts w:ascii="Symbol" w:hAnsi="Symbol" w:hint="default"/>
+      </w:rPr>
+    </w:lvl>
+    <w:lvl w:ilvl="1" w:tplc="04090003" w:tentative="1">
+      <w:start w:val="1"/>
+      <w:numFmt w:val="bullet"/>
+      <w:lvlText w:val="o"/>
+      <w:lvlJc w:val="left"/>
+      <w:pPr>
+        <w:ind w:left="1440" w:hanging="360"/>
+      </w:pPr>
+      <w:rPr>
+        <w:rFonts w:ascii="Courier New" w:hAnsi="Courier New" w:cs="Courier New" w:hint="default"/>
+      </w:rPr>
+    </w:lvl>
+    <w:lvl w:ilvl="2" w:tplc="04090005" w:tentative="1">
+      <w:start w:val="1"/>
+      <w:numFmt w:val="bullet"/>
+      <w:lvlText w:val=""/>
+      <w:lvlJc w:val="left"/>
+      <w:pPr>
+        <w:ind w:left="2160" w:hanging="360"/>
+      </w:pPr>
+      <w:rPr>
+        <w:rFonts w:ascii="Wingdings" w:hAnsi="Wingdings" w:hint="default"/>
+      </w:rPr>
+    </w:lvl>
+    <w:lvl w:ilvl="3" w:tplc="04090001" w:tentative="1">
+      <w:start w:val="1"/>
+      <w:numFmt w:val="bullet"/>
+      <w:lvlText w:val=""/>
+      <w:lvlJc w:val="left"/>
+      <w:pPr>
+        <w:ind w:left="2880" w:hanging="360"/>
+      </w:pPr>
+      <w:rPr>
+        <w:rFonts w:ascii="Symbol" w:hAnsi="Symbol" w:hint="default"/>
+      </w:rPr>
+    </w:lvl>
+    <w:lvl w:ilvl="4" w:tplc="04090003" w:tentative="1">
+      <w:start w:val="1"/>
+      <w:numFmt w:val="bullet"/>
+      <w:lvlText w:val="o"/>
+      <w:lvlJc w:val="left"/>
+      <w:pPr>
+        <w:ind w:left="3600" w:hanging="360"/>
+      </w:pPr>
+      <w:rPr>
+        <w:rFonts w:ascii="Courier New" w:hAnsi="Courier New" w:cs="Courier New" w:hint="default"/>
+      </w:rPr>
+    </w:lvl>
+    <w:lvl w:ilvl="5" w:tplc="04090005" w:tentative="1">
+      <w:start w:val="1"/>
+      <w:numFmt w:val="bullet"/>
+      <w:lvlText w:val=""/>
+      <w:lvlJc w:val="left"/>
+      <w:pPr>
+        <w:ind w:left="4320" w:hanging="360"/>
+      </w:pPr>
+      <w:rPr>
+        <w:rFonts w:ascii="Wingdings" w:hAnsi="Wingdings" w:hint="default"/>
+      </w:rPr>
+    </w:lvl>
+    <w:lvl w:ilvl="6" w:tplc="04090001" w:tentative="1">
+      <w:start w:val="1"/>
+      <w:numFmt w:val="bullet"/>
+      <w:lvlText w:val=""/>
+      <w:lvlJc w:val="left"/>
+      <w:pPr>
+        <w:ind w:left="5040" w:hanging="360"/>
+      </w:pPr>
+      <w:rPr>
+        <w:rFonts w:ascii="Symbol" w:hAnsi="Symbol" w:hint="default"/>
+      </w:rPr>
+    </w:lvl>
+    <w:lvl w:ilvl="7" w:tplc="04090003" w:tentative="1">
+      <w:start w:val="1"/>
+      <w:numFmt w:val="bullet"/>
+      <w:lvlText w:val="o"/>
+      <w:lvlJc w:val="left"/>
+      <w:pPr>
+        <w:ind w:left="5760" w:hanging="360"/>
+      </w:pPr>
+      <w:rPr>
+        <w:rFonts w:ascii="Courier New" w:hAnsi="Courier New" w:cs="Courier New" w:hint="default"/>
+      </w:rPr>
+    </w:lvl>
+    <w:lvl w:ilvl="8" w:tplc="04090005" w:tentative="1">
+      <w:start w:val="1"/>
+      <w:numFmt w:val="bullet"/>
+      <w:lvlText w:val=""/>
+      <w:lvlJc w:val="left"/>
+      <w:pPr>
+        <w:ind w:left="6480" w:hanging="360"/>
+      </w:pPr>
+      <w:rPr>
+        <w:rFonts w:ascii="Wingdings" w:hAnsi="Wingdings" w:hint="default"/>
+      </w:rPr>
+    </w:lvl>
+  </w:abstractNum>
+  <w:abstractNum w:abstractNumId="3">
     <w:nsid w:val="1E9B4E56"/>
     <w:multiLevelType w:val="multilevel"/>
     <w:tmpl w:val="6BDEBF72"/>
@@ -5829,7 +6201,7 @@
       </w:pPr>
     </w:lvl>
   </w:abstractNum>
-  <w:abstractNum w:abstractNumId="3">
+  <w:abstractNum w:abstractNumId="4">
     <w:nsid w:val="28A915CC"/>
     <w:multiLevelType w:val="hybridMultilevel"/>
     <w:tmpl w:val="B5BCA604"/>
@@ -5942,7 +6314,7 @@
       </w:rPr>
     </w:lvl>
   </w:abstractNum>
-  <w:abstractNum w:abstractNumId="4">
+  <w:abstractNum w:abstractNumId="5">
     <w:nsid w:val="47CC2B77"/>
     <w:multiLevelType w:val="hybridMultilevel"/>
     <w:tmpl w:val="3F0C0E78"/>
@@ -6055,7 +6427,7 @@
       </w:rPr>
     </w:lvl>
   </w:abstractNum>
-  <w:abstractNum w:abstractNumId="5">
+  <w:abstractNum w:abstractNumId="6">
     <w:nsid w:val="57A17A17"/>
     <w:multiLevelType w:val="hybridMultilevel"/>
     <w:tmpl w:val="09B85C26"/>
@@ -6168,7 +6540,7 @@
       </w:rPr>
     </w:lvl>
   </w:abstractNum>
-  <w:abstractNum w:abstractNumId="6">
+  <w:abstractNum w:abstractNumId="7">
     <w:nsid w:val="5B673C07"/>
     <w:multiLevelType w:val="hybridMultilevel"/>
     <w:tmpl w:val="2D30062A"/>
@@ -6281,7 +6653,7 @@
       </w:rPr>
     </w:lvl>
   </w:abstractNum>
-  <w:abstractNum w:abstractNumId="7">
+  <w:abstractNum w:abstractNumId="8">
     <w:nsid w:val="60E0450C"/>
     <w:multiLevelType w:val="hybridMultilevel"/>
     <w:tmpl w:val="2AAEB25E"/>
@@ -6394,7 +6766,7 @@
       </w:rPr>
     </w:lvl>
   </w:abstractNum>
-  <w:abstractNum w:abstractNumId="8">
+  <w:abstractNum w:abstractNumId="9">
     <w:nsid w:val="651221DB"/>
     <w:multiLevelType w:val="hybridMultilevel"/>
     <w:tmpl w:val="FCA863BC"/>
@@ -6507,7 +6879,7 @@
       </w:rPr>
     </w:lvl>
   </w:abstractNum>
-  <w:abstractNum w:abstractNumId="9">
+  <w:abstractNum w:abstractNumId="10">
     <w:nsid w:val="6E0F75A3"/>
     <w:multiLevelType w:val="hybridMultilevel"/>
     <w:tmpl w:val="8D3CA1D6"/>
@@ -6620,7 +6992,7 @@
       </w:rPr>
     </w:lvl>
   </w:abstractNum>
-  <w:abstractNum w:abstractNumId="10">
+  <w:abstractNum w:abstractNumId="11">
     <w:nsid w:val="6FF61151"/>
     <w:multiLevelType w:val="hybridMultilevel"/>
     <w:tmpl w:val="E35CFCA8"/>
@@ -6733,7 +7105,7 @@
       </w:rPr>
     </w:lvl>
   </w:abstractNum>
-  <w:abstractNum w:abstractNumId="11">
+  <w:abstractNum w:abstractNumId="12">
     <w:nsid w:val="6FF83A31"/>
     <w:multiLevelType w:val="hybridMultilevel"/>
     <w:tmpl w:val="414E9D4C"/>
@@ -6819,7 +7191,7 @@
       </w:pPr>
     </w:lvl>
   </w:abstractNum>
-  <w:abstractNum w:abstractNumId="12">
+  <w:abstractNum w:abstractNumId="13">
     <w:nsid w:val="78EB0F86"/>
     <w:multiLevelType w:val="hybridMultilevel"/>
     <w:tmpl w:val="70F836FA"/>
@@ -6932,7 +7304,7 @@
       </w:rPr>
     </w:lvl>
   </w:abstractNum>
-  <w:abstractNum w:abstractNumId="13">
+  <w:abstractNum w:abstractNumId="14">
     <w:nsid w:val="79DD591B"/>
     <w:multiLevelType w:val="hybridMultilevel"/>
     <w:tmpl w:val="5C325E02"/>
@@ -7046,46 +7418,49 @@
     </w:lvl>
   </w:abstractNum>
   <w:num w:numId="1">
-    <w:abstractNumId w:val="2"/>
+    <w:abstractNumId w:val="3"/>
   </w:num>
   <w:num w:numId="2">
     <w:abstractNumId w:val="1"/>
   </w:num>
   <w:num w:numId="3">
+    <w:abstractNumId w:val="9"/>
+  </w:num>
+  <w:num w:numId="4">
+    <w:abstractNumId w:val="10"/>
+  </w:num>
+  <w:num w:numId="5">
+    <w:abstractNumId w:val="13"/>
+  </w:num>
+  <w:num w:numId="6">
+    <w:abstractNumId w:val="7"/>
+  </w:num>
+  <w:num w:numId="7">
+    <w:abstractNumId w:val="5"/>
+  </w:num>
+  <w:num w:numId="8">
+    <w:abstractNumId w:val="12"/>
+  </w:num>
+  <w:num w:numId="9">
+    <w:abstractNumId w:val="11"/>
+  </w:num>
+  <w:num w:numId="10">
+    <w:abstractNumId w:val="14"/>
+  </w:num>
+  <w:num w:numId="11">
+    <w:abstractNumId w:val="6"/>
+  </w:num>
+  <w:num w:numId="12">
     <w:abstractNumId w:val="8"/>
   </w:num>
-  <w:num w:numId="4">
-    <w:abstractNumId w:val="9"/>
-  </w:num>
-  <w:num w:numId="5">
-    <w:abstractNumId w:val="12"/>
-  </w:num>
-  <w:num w:numId="6">
-    <w:abstractNumId w:val="6"/>
-  </w:num>
-  <w:num w:numId="7">
+  <w:num w:numId="13">
     <w:abstractNumId w:val="4"/>
-  </w:num>
-  <w:num w:numId="8">
-    <w:abstractNumId w:val="11"/>
-  </w:num>
-  <w:num w:numId="9">
-    <w:abstractNumId w:val="10"/>
-  </w:num>
-  <w:num w:numId="10">
-    <w:abstractNumId w:val="13"/>
-  </w:num>
-  <w:num w:numId="11">
-    <w:abstractNumId w:val="5"/>
-  </w:num>
-  <w:num w:numId="12">
-    <w:abstractNumId w:val="7"/>
-  </w:num>
-  <w:num w:numId="13">
-    <w:abstractNumId w:val="3"/>
   </w:num>
   <w:num w:numId="14">
     <w:abstractNumId w:val="0"/>
+  </w:num>
+  <w:num w:numId="15">
+    <w:abstractNumId w:val="2"/>
   </w:num>
   <w:numIdMacAtCleanup w:val="5"/>
 </w:numbering>
@@ -7509,7 +7884,6 @@
   <w:style w:type="character" w:default="1" w:styleId="DefaultParagraphFont">
     <w:name w:val="Default Paragraph Font"/>
     <w:uiPriority w:val="1"/>
-    <w:semiHidden/>
     <w:unhideWhenUsed/>
   </w:style>
   <w:style w:type="table" w:default="1" w:styleId="TableNormal">
@@ -8682,7 +9056,6 @@
   <w:style w:type="character" w:default="1" w:styleId="DefaultParagraphFont">
     <w:name w:val="Default Paragraph Font"/>
     <w:uiPriority w:val="1"/>
-    <w:semiHidden/>
     <w:unhideWhenUsed/>
   </w:style>
   <w:style w:type="table" w:default="1" w:styleId="TableNormal">
@@ -9725,7 +10098,7 @@
 </file>
 
 <file path=customXml/itemProps1.xml><?xml version="1.0" encoding="utf-8"?>
-<ds:datastoreItem xmlns:ds="http://schemas.openxmlformats.org/officeDocument/2006/customXml" ds:itemID="{82B3C00E-6632-4E82-B7A7-4C6BB6DDB64D}">
+<ds:datastoreItem xmlns:ds="http://schemas.openxmlformats.org/officeDocument/2006/customXml" ds:itemID="{C5E5F6DF-CDBC-446E-9782-8F1A3C322052}">
   <ds:schemaRefs>
     <ds:schemaRef ds:uri="http://schemas.openxmlformats.org/officeDocument/2006/bibliography"/>
   </ds:schemaRefs>

</xml_diff>